<commit_message>
docs: student 4 and 5 doc and student 5 uml
</commit_message>
<xml_diff>
--- a/reports/Student #4/04 - Requirements - Student #4.docx
+++ b/reports/Student #4/04 - Requirements - Student #4.docx
@@ -1,6 +1,6 @@
 
 <file path=word/document.xml><?xml version="1.0" encoding="utf-8"?>
-<w:document xmlns:wpc="http://schemas.microsoft.com/office/word/2010/wordprocessingCanvas" xmlns:cx="http://schemas.microsoft.com/office/drawing/2014/chartex" xmlns:cx1="http://schemas.microsoft.com/office/drawing/2015/9/8/chartex" xmlns:cx2="http://schemas.microsoft.com/office/drawing/2015/10/21/chartex" xmlns:cx3="http://schemas.microsoft.com/office/drawing/2016/5/9/chartex" xmlns:cx4="http://schemas.microsoft.com/office/drawing/2016/5/10/chartex" xmlns:cx5="http://schemas.microsoft.com/office/drawing/2016/5/11/chartex" xmlns:cx6="http://schemas.microsoft.com/office/drawing/2016/5/12/chartex" xmlns:cx7="http://schemas.microsoft.com/office/drawing/2016/5/13/chartex" xmlns:cx8="http://schemas.microsoft.com/office/drawing/2016/5/14/chartex" xmlns:mc="http://schemas.openxmlformats.org/markup-compatibility/2006" xmlns:aink="http://schemas.microsoft.com/office/drawing/2016/ink" xmlns:am3d="http://schemas.microsoft.com/office/drawing/2017/model3d" xmlns:o="urn:schemas-microsoft-com:office:office" xmlns:oel="http://schemas.microsoft.com/office/2019/extlst" xmlns:r="http://schemas.openxmlformats.org/officeDocument/2006/relationships" xmlns:m="http://schemas.openxmlformats.org/officeDocument/2006/math" xmlns:v="urn:schemas-microsoft-com:vml" xmlns:wp14="http://schemas.microsoft.com/office/word/2010/wordprocessingDrawing" xmlns:wp="http://schemas.openxmlformats.org/drawingml/2006/wordprocessingDrawing" xmlns:w10="urn:schemas-microsoft-com:office:word" xmlns:w="http://schemas.openxmlformats.org/wordprocessingml/2006/main" xmlns:w14="http://schemas.microsoft.com/office/word/2010/wordml" xmlns:w15="http://schemas.microsoft.com/office/word/2012/wordml" xmlns:w16cex="http://schemas.microsoft.com/office/word/2018/wordml/cex" xmlns:w16cid="http://schemas.microsoft.com/office/word/2016/wordml/cid" xmlns:w16="http://schemas.microsoft.com/office/word/2018/wordml" xmlns:w16du="http://schemas.microsoft.com/office/word/2023/wordml/word16du" xmlns:w16sdtdh="http://schemas.microsoft.com/office/word/2020/wordml/sdtdatahash" xmlns:w16se="http://schemas.microsoft.com/office/word/2015/wordml/symex" xmlns:wpg="http://schemas.microsoft.com/office/word/2010/wordprocessingGroup" xmlns:wpi="http://schemas.microsoft.com/office/word/2010/wordprocessingInk" xmlns:wne="http://schemas.microsoft.com/office/word/2006/wordml" xmlns:wps="http://schemas.microsoft.com/office/word/2010/wordprocessingShape" mc:Ignorable="w14 w15 w16se w16cid w16 w16cex w16sdtdh w16du wp14">
+<w:document xmlns:wpc="http://schemas.microsoft.com/office/word/2010/wordprocessingCanvas" xmlns:cx="http://schemas.microsoft.com/office/drawing/2014/chartex" xmlns:cx1="http://schemas.microsoft.com/office/drawing/2015/9/8/chartex" xmlns:cx2="http://schemas.microsoft.com/office/drawing/2015/10/21/chartex" xmlns:cx3="http://schemas.microsoft.com/office/drawing/2016/5/9/chartex" xmlns:cx4="http://schemas.microsoft.com/office/drawing/2016/5/10/chartex" xmlns:cx5="http://schemas.microsoft.com/office/drawing/2016/5/11/chartex" xmlns:cx6="http://schemas.microsoft.com/office/drawing/2016/5/12/chartex" xmlns:cx7="http://schemas.microsoft.com/office/drawing/2016/5/13/chartex" xmlns:cx8="http://schemas.microsoft.com/office/drawing/2016/5/14/chartex" xmlns:mc="http://schemas.openxmlformats.org/markup-compatibility/2006" xmlns:aink="http://schemas.microsoft.com/office/drawing/2016/ink" xmlns:am3d="http://schemas.microsoft.com/office/drawing/2017/model3d" xmlns:o="urn:schemas-microsoft-com:office:office" xmlns:oel="http://schemas.microsoft.com/office/2019/extlst" xmlns:r="http://schemas.openxmlformats.org/officeDocument/2006/relationships" xmlns:m="http://schemas.openxmlformats.org/officeDocument/2006/math" xmlns:v="urn:schemas-microsoft-com:vml" xmlns:wp14="http://schemas.microsoft.com/office/word/2010/wordprocessingDrawing" xmlns:wp="http://schemas.openxmlformats.org/drawingml/2006/wordprocessingDrawing" xmlns:w10="urn:schemas-microsoft-com:office:word" xmlns:w="http://schemas.openxmlformats.org/wordprocessingml/2006/main" xmlns:w14="http://schemas.microsoft.com/office/word/2010/wordml" xmlns:w15="http://schemas.microsoft.com/office/word/2012/wordml" xmlns:w16cex="http://schemas.microsoft.com/office/word/2018/wordml/cex" xmlns:w16cid="http://schemas.microsoft.com/office/word/2016/wordml/cid" xmlns:w16="http://schemas.microsoft.com/office/word/2018/wordml" xmlns:w16du="http://schemas.microsoft.com/office/word/2023/wordml/word16du" xmlns:w16sdtdh="http://schemas.microsoft.com/office/word/2020/wordml/sdtdatahash" xmlns:w16sdtfl="http://schemas.microsoft.com/office/word/2024/wordml/sdtformatlock" xmlns:w16se="http://schemas.microsoft.com/office/word/2015/wordml/symex" xmlns:wpg="http://schemas.microsoft.com/office/word/2010/wordprocessingGroup" xmlns:wpi="http://schemas.microsoft.com/office/word/2010/wordprocessingInk" xmlns:wne="http://schemas.microsoft.com/office/word/2006/wordml" xmlns:wps="http://schemas.microsoft.com/office/word/2010/wordprocessingShape" mc:Ignorable="w14 w15 w16se w16cid w16 w16cex w16sdtdh w16sdtfl w16du wp14">
   <w:body>
     <w:p>
       <w:pPr>
@@ -134,7 +134,6 @@
               </w:rPr>
               <w:tab/>
             </w:r>
-            <w:permStart w:id="379328249" w:edGrp="everyone"/>
             <w:sdt>
               <w:sdtPr>
                 <w:rPr>
@@ -148,6 +147,7 @@
                 <w15:appearance w15:val="hidden"/>
                 <w:text/>
               </w:sdtPr>
+              <w:sdtEndPr/>
               <w:sdtContent>
                 <w:r>
                   <w:rPr>
@@ -181,7 +181,6 @@
                 </w:r>
               </w:sdtContent>
             </w:sdt>
-            <w:permEnd w:id="379328249"/>
           </w:p>
         </w:tc>
       </w:tr>
@@ -227,7 +226,6 @@
               </w:rPr>
               <w:tab/>
             </w:r>
-            <w:permStart w:id="955522721" w:edGrp="everyone"/>
             <w:sdt>
               <w:sdtPr>
                 <w:rPr>
@@ -242,6 +240,7 @@
                 <w15:appearance w15:val="hidden"/>
                 <w:text/>
               </w:sdtPr>
+              <w:sdtEndPr/>
               <w:sdtContent>
                 <w:r>
                   <w:rPr>
@@ -252,7 +251,6 @@
                 </w:r>
               </w:sdtContent>
             </w:sdt>
-            <w:permEnd w:id="955522721"/>
           </w:p>
         </w:tc>
       </w:tr>
@@ -310,7 +308,6 @@
               </w:rPr>
               <w:tab/>
             </w:r>
-            <w:permStart w:id="1490430286" w:edGrp="everyone"/>
             <w:r>
               <w:rPr>
                 <w:rFonts w:asciiTheme="majorHAnsi" w:hAnsiTheme="majorHAnsi" w:cstheme="majorBidi"/>
@@ -330,6 +327,7 @@
                 <w15:appearance w15:val="hidden"/>
                 <w:text/>
               </w:sdtPr>
+              <w:sdtEndPr/>
               <w:sdtContent>
                 <w:r>
                   <w:rPr>
@@ -340,7 +338,6 @@
               </w:sdtContent>
             </w:sdt>
           </w:p>
-          <w:permEnd w:id="1490430286"/>
           <w:p>
             <w:pPr>
               <w:pStyle w:val="Sinespaciado"/>
@@ -370,7 +367,6 @@
               </w:rPr>
               <w:tab/>
             </w:r>
-            <w:permStart w:id="1588551831" w:edGrp="everyone"/>
             <w:sdt>
               <w:sdtPr>
                 <w:rPr>
@@ -384,6 +380,7 @@
                 <w15:appearance w15:val="hidden"/>
                 <w:text/>
               </w:sdtPr>
+              <w:sdtEndPr/>
               <w:sdtContent>
                 <w:r>
                   <w:rPr>
@@ -405,7 +402,6 @@
                 </w:r>
               </w:sdtContent>
             </w:sdt>
-            <w:permEnd w:id="1588551831"/>
           </w:p>
           <w:p>
             <w:pPr>
@@ -434,7 +430,6 @@
               </w:rPr>
               <w:tab/>
             </w:r>
-            <w:permStart w:id="441854091" w:edGrp="everyone"/>
             <w:sdt>
               <w:sdtPr>
                 <w:rPr>
@@ -448,6 +443,7 @@
                 <w15:appearance w15:val="hidden"/>
                 <w:text/>
               </w:sdtPr>
+              <w:sdtEndPr/>
               <w:sdtContent>
                 <w:r>
                   <w:rPr>
@@ -481,7 +477,6 @@
                 </w:r>
               </w:sdtContent>
             </w:sdt>
-            <w:permEnd w:id="441854091"/>
           </w:p>
           <w:p>
             <w:pPr>
@@ -510,7 +505,6 @@
               </w:rPr>
               <w:tab/>
             </w:r>
-            <w:permStart w:id="16126159" w:edGrp="everyone"/>
             <w:sdt>
               <w:sdtPr>
                 <w:rPr>
@@ -524,6 +518,7 @@
                 <w15:appearance w15:val="hidden"/>
                 <w:text/>
               </w:sdtPr>
+              <w:sdtEndPr/>
               <w:sdtContent>
                 <w:r>
                   <w:rPr>
@@ -545,7 +540,6 @@
                 </w:r>
               </w:sdtContent>
             </w:sdt>
-            <w:permEnd w:id="16126159"/>
           </w:p>
         </w:tc>
       </w:tr>
@@ -593,7 +587,6 @@
               </w:rPr>
               <w:tab/>
             </w:r>
-            <w:permStart w:id="925041655" w:edGrp="everyone"/>
             <w:sdt>
               <w:sdtPr>
                 <w:rPr>
@@ -607,6 +600,7 @@
                 <w15:appearance w15:val="hidden"/>
                 <w:text/>
               </w:sdtPr>
+              <w:sdtEndPr/>
               <w:sdtContent>
                 <w:r>
                   <w:rPr>
@@ -652,7 +646,6 @@
                 </w:r>
               </w:sdtContent>
             </w:sdt>
-            <w:permEnd w:id="925041655"/>
           </w:p>
         </w:tc>
       </w:tr>
@@ -669,7 +662,6 @@
         <w:rPr>
           <w:rFonts w:cstheme="majorHAnsi"/>
         </w:rPr>
-        <w:lastRenderedPageBreak/>
         <w:t>MANDATORY</w:t>
       </w:r>
       <w:r>
@@ -866,7 +858,6 @@
         <w:t xml:space="preserve">.  </w:t>
       </w:r>
     </w:p>
-    <w:permStart w:id="1733719730" w:edGrp="everyone"/>
     <w:p>
       <w:pPr>
         <w:pStyle w:val="Comment-Grader"/>
@@ -881,6 +872,7 @@
           <w15:appearance w15:val="hidden"/>
           <w:text/>
         </w:sdtPr>
+        <w:sdtEndPr/>
         <w:sdtContent>
           <w:r>
             <w:t xml:space="preserve"> </w:t>
@@ -894,11 +886,7 @@
         </w:sdtContent>
       </w:sdt>
       <w:r>
-        <w:t xml:space="preserve"> </w:t>
-      </w:r>
-      <w:permEnd w:id="1733719730"/>
-      <w:r>
-        <w:t xml:space="preserve">   </w:t>
+        <w:t xml:space="preserve">    </w:t>
       </w:r>
     </w:p>
     <w:p>
@@ -992,7 +980,6 @@
         <w:t xml:space="preserve">.  </w:t>
       </w:r>
     </w:p>
-    <w:permStart w:id="244456920" w:edGrp="everyone"/>
     <w:p>
       <w:pPr>
         <w:pStyle w:val="Comment-Grader"/>
@@ -1010,6 +997,7 @@
           <w15:appearance w15:val="hidden"/>
           <w:text/>
         </w:sdtPr>
+        <w:sdtEndPr/>
         <w:sdtContent>
           <w:r>
             <w:rPr>
@@ -1031,7 +1019,6 @@
           </w:r>
         </w:sdtContent>
       </w:sdt>
-      <w:permEnd w:id="244456920"/>
       <w:r>
         <w:t xml:space="preserve">   </w:t>
       </w:r>
@@ -1110,7 +1097,6 @@
         <w:rPr>
           <w:rFonts w:cstheme="majorHAnsi"/>
         </w:rPr>
-        <w:lastRenderedPageBreak/>
         <w:t>MANDATORY</w:t>
       </w:r>
       <w:r>
@@ -1319,7 +1305,6 @@
         <w:t>.</w:t>
       </w:r>
     </w:p>
-    <w:permStart w:id="1580534963" w:edGrp="everyone"/>
     <w:p>
       <w:pPr>
         <w:pStyle w:val="Comment-Grader"/>
@@ -1334,13 +1319,19 @@
           <w15:appearance w15:val="hidden"/>
           <w:text/>
         </w:sdtPr>
+        <w:sdtEndPr/>
         <w:sdtContent>
           <w:r>
-            <w:t xml:space="preserve">    </w:t>
+            <w:t xml:space="preserve">  </w:t>
+          </w:r>
+          <w:r>
+            <w:t>X</w:t>
+          </w:r>
+          <w:r>
+            <w:t xml:space="preserve">  </w:t>
           </w:r>
         </w:sdtContent>
       </w:sdt>
-      <w:permEnd w:id="1580534963"/>
       <w:r>
         <w:t xml:space="preserve">  </w:t>
       </w:r>
@@ -1488,7 +1479,6 @@
       </w:r>
       <w:bookmarkEnd w:id="0"/>
     </w:p>
-    <w:permStart w:id="1685676958" w:edGrp="everyone"/>
     <w:p>
       <w:pPr>
         <w:pStyle w:val="Comment-Grader"/>
@@ -1503,13 +1493,19 @@
           <w15:appearance w15:val="hidden"/>
           <w:text/>
         </w:sdtPr>
+        <w:sdtEndPr/>
         <w:sdtContent>
           <w:r>
-            <w:t xml:space="preserve">    </w:t>
+            <w:t xml:space="preserve">  </w:t>
+          </w:r>
+          <w:r>
+            <w:t>X</w:t>
+          </w:r>
+          <w:r>
+            <w:t xml:space="preserve">  </w:t>
           </w:r>
         </w:sdtContent>
       </w:sdt>
-      <w:permEnd w:id="1685676958"/>
       <w:r>
         <w:t xml:space="preserve"> </w:t>
       </w:r>
@@ -1695,7 +1691,6 @@
       </w:r>
     </w:p>
     <w:bookmarkStart w:id="1" w:name="_Hlk157677981"/>
-    <w:permStart w:id="339812661" w:edGrp="everyone"/>
     <w:p>
       <w:pPr>
         <w:pStyle w:val="Comment-Grader"/>
@@ -1709,13 +1704,19 @@
           </w:placeholder>
           <w:text/>
         </w:sdtPr>
+        <w:sdtEndPr/>
         <w:sdtContent>
           <w:r>
-            <w:t xml:space="preserve">    </w:t>
+            <w:t xml:space="preserve">  </w:t>
+          </w:r>
+          <w:r>
+            <w:t>X</w:t>
+          </w:r>
+          <w:r>
+            <w:t xml:space="preserve">  </w:t>
           </w:r>
         </w:sdtContent>
       </w:sdt>
-      <w:permEnd w:id="339812661"/>
       <w:r>
         <w:t xml:space="preserve">   </w:t>
       </w:r>
@@ -1804,7 +1805,6 @@
         <w:rPr>
           <w:rFonts w:cstheme="majorHAnsi"/>
         </w:rPr>
-        <w:lastRenderedPageBreak/>
         <w:t>Testing requirements</w:t>
       </w:r>
     </w:p>
@@ -1898,7 +1898,6 @@
         <w:t xml:space="preserve">.  </w:t>
       </w:r>
     </w:p>
-    <w:permStart w:id="891315281" w:edGrp="everyone"/>
     <w:p>
       <w:pPr>
         <w:pStyle w:val="Comment-Grader"/>
@@ -1913,13 +1912,19 @@
           <w15:appearance w15:val="hidden"/>
           <w:text/>
         </w:sdtPr>
+        <w:sdtEndPr/>
         <w:sdtContent>
           <w:r>
-            <w:t xml:space="preserve">    </w:t>
+            <w:t xml:space="preserve">  </w:t>
+          </w:r>
+          <w:r>
+            <w:t>X</w:t>
+          </w:r>
+          <w:r>
+            <w:t xml:space="preserve">  </w:t>
           </w:r>
         </w:sdtContent>
       </w:sdt>
-      <w:permEnd w:id="891315281"/>
     </w:p>
     <w:p>
       <w:pPr>
@@ -1949,7 +1954,6 @@
         <w:t xml:space="preserve">.  </w:t>
       </w:r>
     </w:p>
-    <w:permStart w:id="338698352" w:edGrp="everyone"/>
     <w:p>
       <w:pPr>
         <w:pStyle w:val="Comment-Grader"/>
@@ -1964,13 +1968,19 @@
           <w15:appearance w15:val="hidden"/>
           <w:text/>
         </w:sdtPr>
+        <w:sdtEndPr/>
         <w:sdtContent>
           <w:r>
-            <w:t xml:space="preserve">    </w:t>
+            <w:t xml:space="preserve">  </w:t>
+          </w:r>
+          <w:r>
+            <w:t>X</w:t>
+          </w:r>
+          <w:r>
+            <w:t xml:space="preserve">  </w:t>
           </w:r>
         </w:sdtContent>
       </w:sdt>
-      <w:permEnd w:id="338698352"/>
       <w:r>
         <w:t xml:space="preserve">   </w:t>
       </w:r>
@@ -2003,7 +2013,6 @@
         <w:rPr>
           <w:rFonts w:cstheme="majorHAnsi"/>
         </w:rPr>
-        <w:lastRenderedPageBreak/>
         <w:t>MANDATORY</w:t>
       </w:r>
       <w:r>
@@ -2239,7 +2248,6 @@
         <w:t>.</w:t>
       </w:r>
     </w:p>
-    <w:permStart w:id="8470091" w:edGrp="everyone"/>
     <w:p>
       <w:pPr>
         <w:pStyle w:val="Comment-Grader"/>
@@ -2254,13 +2262,13 @@
           <w15:appearance w15:val="hidden"/>
           <w:text/>
         </w:sdtPr>
+        <w:sdtEndPr/>
         <w:sdtContent>
           <w:r>
             <w:t xml:space="preserve">    </w:t>
           </w:r>
         </w:sdtContent>
       </w:sdt>
-      <w:permEnd w:id="8470091"/>
       <w:r>
         <w:t xml:space="preserve">    </w:t>
       </w:r>
@@ -2382,7 +2390,6 @@
         <w:t>.</w:t>
       </w:r>
     </w:p>
-    <w:permStart w:id="66585966" w:edGrp="everyone"/>
     <w:p>
       <w:pPr>
         <w:pStyle w:val="Comment-Grader"/>
@@ -2397,13 +2404,13 @@
           <w15:appearance w15:val="hidden"/>
           <w:text/>
         </w:sdtPr>
+        <w:sdtEndPr/>
         <w:sdtContent>
           <w:r>
             <w:t xml:space="preserve">    </w:t>
           </w:r>
         </w:sdtContent>
       </w:sdt>
-      <w:permEnd w:id="66585966"/>
       <w:r>
         <w:t xml:space="preserve">    </w:t>
       </w:r>
@@ -2495,7 +2502,6 @@
         <w:rPr>
           <w:rFonts w:cstheme="majorHAnsi"/>
         </w:rPr>
-        <w:lastRenderedPageBreak/>
         <w:t>Managerial requirements</w:t>
       </w:r>
     </w:p>
@@ -2510,7 +2516,6 @@
         <w:t xml:space="preserve">.  </w:t>
       </w:r>
     </w:p>
-    <w:permStart w:id="1123494185" w:edGrp="everyone"/>
     <w:p>
       <w:pPr>
         <w:pStyle w:val="Comment-Grader"/>
@@ -2525,13 +2530,13 @@
           <w15:appearance w15:val="hidden"/>
           <w:text/>
         </w:sdtPr>
+        <w:sdtEndPr/>
         <w:sdtContent>
           <w:r>
             <w:t xml:space="preserve">    </w:t>
           </w:r>
         </w:sdtContent>
       </w:sdt>
-      <w:permEnd w:id="1123494185"/>
       <w:r>
         <w:t xml:space="preserve">   </w:t>
       </w:r>
@@ -2551,7 +2556,6 @@
         <w:rPr>
           <w:rFonts w:cstheme="majorHAnsi"/>
         </w:rPr>
-        <w:lastRenderedPageBreak/>
         <w:t>MANDATORY</w:t>
       </w:r>
       <w:r>
@@ -2595,7 +2599,6 @@
         <w:t xml:space="preserve">Create appropriate indices for your entities, if required.  </w:t>
       </w:r>
     </w:p>
-    <w:permStart w:id="1415324222" w:edGrp="everyone"/>
     <w:p>
       <w:pPr>
         <w:pStyle w:val="Comment-Grader"/>
@@ -2610,13 +2613,13 @@
           <w15:appearance w15:val="hidden"/>
           <w:text/>
         </w:sdtPr>
+        <w:sdtEndPr/>
         <w:sdtContent>
           <w:r>
             <w:t xml:space="preserve">    </w:t>
           </w:r>
         </w:sdtContent>
       </w:sdt>
-      <w:permEnd w:id="1415324222"/>
       <w:r>
         <w:t xml:space="preserve">   </w:t>
       </w:r>
@@ -2721,7 +2724,6 @@
         <w:t xml:space="preserve">.  </w:t>
       </w:r>
     </w:p>
-    <w:permStart w:id="973563344" w:edGrp="everyone"/>
     <w:p>
       <w:pPr>
         <w:pStyle w:val="Comment-Grader"/>
@@ -2735,13 +2737,13 @@
           </w:placeholder>
           <w:text/>
         </w:sdtPr>
+        <w:sdtEndPr/>
         <w:sdtContent>
           <w:r>
             <w:t xml:space="preserve">    </w:t>
           </w:r>
         </w:sdtContent>
       </w:sdt>
-      <w:permEnd w:id="973563344"/>
       <w:r>
         <w:t xml:space="preserve">   </w:t>
       </w:r>
@@ -2771,7 +2773,6 @@
         <w:t xml:space="preserve">.  </w:t>
       </w:r>
     </w:p>
-    <w:permStart w:id="182535402" w:edGrp="everyone"/>
     <w:p>
       <w:pPr>
         <w:pStyle w:val="Comment-Grader"/>
@@ -2786,13 +2787,13 @@
           <w15:appearance w15:val="hidden"/>
           <w:text/>
         </w:sdtPr>
+        <w:sdtEndPr/>
         <w:sdtContent>
           <w:r>
             <w:t xml:space="preserve">    </w:t>
           </w:r>
         </w:sdtContent>
       </w:sdt>
-      <w:permEnd w:id="182535402"/>
       <w:r>
         <w:t xml:space="preserve">   </w:t>
       </w:r>
@@ -2808,7 +2809,6 @@
         <w:t xml:space="preserve">.  </w:t>
       </w:r>
     </w:p>
-    <w:permStart w:id="966666940" w:edGrp="everyone"/>
     <w:p>
       <w:pPr>
         <w:pStyle w:val="Comment-Grader"/>
@@ -2822,13 +2822,13 @@
           </w:placeholder>
           <w:text/>
         </w:sdtPr>
+        <w:sdtEndPr/>
         <w:sdtContent>
           <w:r>
             <w:t xml:space="preserve">    </w:t>
           </w:r>
         </w:sdtContent>
       </w:sdt>
-      <w:permEnd w:id="966666940"/>
       <w:r>
         <w:t xml:space="preserve">  </w:t>
       </w:r>
@@ -2859,7 +2859,6 @@
         <w:rPr>
           <w:rFonts w:cstheme="majorHAnsi"/>
         </w:rPr>
-        <w:lastRenderedPageBreak/>
         <w:t>SUPPLEMENTARY I</w:t>
       </w:r>
       <w:r>
@@ -3109,7 +3108,6 @@
         <w:rPr>
           <w:rFonts w:cstheme="majorHAnsi"/>
         </w:rPr>
-        <w:lastRenderedPageBreak/>
         <w:t>SUPPLEMENTARY I</w:t>
       </w:r>
       <w:r>
@@ -3267,7 +3265,6 @@
         <w:t xml:space="preserve">. </w:t>
       </w:r>
     </w:p>
-    <w:permStart w:id="1220091073" w:edGrp="everyone"/>
     <w:p>
       <w:pPr>
         <w:pStyle w:val="Comment-Grader"/>
@@ -3288,6 +3285,7 @@
           <w15:appearance w15:val="hidden"/>
           <w:text/>
         </w:sdtPr>
+        <w:sdtEndPr/>
         <w:sdtContent>
           <w:r>
             <w:rPr>
@@ -3297,7 +3295,6 @@
           </w:r>
         </w:sdtContent>
       </w:sdt>
-      <w:permEnd w:id="1220091073"/>
       <w:r>
         <w:rPr>
           <w:lang w:val="en-US"/>
@@ -3432,7 +3429,6 @@
         <w:t xml:space="preserve">Produce a UML domain model regarding the information requirements in your project.  </w:t>
       </w:r>
     </w:p>
-    <w:permStart w:id="1053959848" w:edGrp="everyone"/>
     <w:p>
       <w:pPr>
         <w:pStyle w:val="Comment-Grader"/>
@@ -3447,13 +3443,13 @@
           <w15:appearance w15:val="hidden"/>
           <w:text/>
         </w:sdtPr>
+        <w:sdtEndPr/>
         <w:sdtContent>
           <w:r>
             <w:t xml:space="preserve">    </w:t>
           </w:r>
         </w:sdtContent>
       </w:sdt>
-      <w:permEnd w:id="1053959848"/>
       <w:r>
         <w:t xml:space="preserve">   </w:t>
       </w:r>
@@ -3479,7 +3475,6 @@
         <w:rPr>
           <w:rFonts w:cstheme="majorHAnsi"/>
         </w:rPr>
-        <w:lastRenderedPageBreak/>
         <w:t>SUPPLEMENTARY I</w:t>
       </w:r>
       <w:r>
@@ -3599,7 +3594,6 @@
         <w:t xml:space="preserve">.  </w:t>
       </w:r>
     </w:p>
-    <w:permStart w:id="1469596324" w:edGrp="everyone"/>
     <w:p>
       <w:pPr>
         <w:pStyle w:val="Comment-Grader"/>
@@ -3614,13 +3608,13 @@
           <w15:appearance w15:val="hidden"/>
           <w:text/>
         </w:sdtPr>
+        <w:sdtEndPr/>
         <w:sdtContent>
           <w:r>
             <w:t xml:space="preserve">    </w:t>
           </w:r>
         </w:sdtContent>
       </w:sdt>
-      <w:permEnd w:id="1469596324"/>
       <w:r>
         <w:t xml:space="preserve">   </w:t>
       </w:r>
@@ -3667,7 +3661,6 @@
         <w:t xml:space="preserve">.  </w:t>
       </w:r>
     </w:p>
-    <w:permStart w:id="1111177414" w:edGrp="everyone"/>
     <w:p>
       <w:pPr>
         <w:pStyle w:val="Comment-Grader"/>
@@ -3682,13 +3675,13 @@
           <w15:appearance w15:val="hidden"/>
           <w:text/>
         </w:sdtPr>
+        <w:sdtEndPr/>
         <w:sdtContent>
           <w:r>
             <w:t xml:space="preserve">    </w:t>
           </w:r>
         </w:sdtContent>
       </w:sdt>
-      <w:permEnd w:id="1111177414"/>
       <w:r>
         <w:t xml:space="preserve">   </w:t>
       </w:r>
@@ -3743,7 +3736,6 @@
         <w:t xml:space="preserve">  </w:t>
       </w:r>
     </w:p>
-    <w:permStart w:id="303655226" w:edGrp="everyone"/>
     <w:p>
       <w:pPr>
         <w:pStyle w:val="Comment-Grader"/>
@@ -3758,13 +3750,13 @@
           <w15:appearance w15:val="hidden"/>
           <w:text/>
         </w:sdtPr>
+        <w:sdtEndPr/>
         <w:sdtContent>
           <w:r>
             <w:t xml:space="preserve">    </w:t>
           </w:r>
         </w:sdtContent>
       </w:sdt>
-      <w:permEnd w:id="303655226"/>
       <w:r>
         <w:t xml:space="preserve">    </w:t>
       </w:r>
@@ -3811,7 +3803,6 @@
         <w:t xml:space="preserve">.  </w:t>
       </w:r>
     </w:p>
-    <w:permStart w:id="911542006" w:edGrp="everyone"/>
     <w:p>
       <w:pPr>
         <w:pStyle w:val="Comment-Grader"/>
@@ -3826,13 +3817,13 @@
           <w15:appearance w15:val="hidden"/>
           <w:text/>
         </w:sdtPr>
+        <w:sdtEndPr/>
         <w:sdtContent>
           <w:r>
             <w:t xml:space="preserve">    </w:t>
           </w:r>
         </w:sdtContent>
       </w:sdt>
-      <w:permEnd w:id="911542006"/>
       <w:r>
         <w:t xml:space="preserve">    </w:t>
       </w:r>
@@ -3931,7 +3922,6 @@
         <w:rPr>
           <w:rFonts w:cstheme="majorHAnsi"/>
         </w:rPr>
-        <w:lastRenderedPageBreak/>
         <w:t>Managerial requirements</w:t>
       </w:r>
     </w:p>
@@ -3946,7 +3936,6 @@
         <w:t xml:space="preserve">  </w:t>
       </w:r>
     </w:p>
-    <w:permStart w:id="553716983" w:edGrp="everyone"/>
     <w:p>
       <w:pPr>
         <w:pStyle w:val="Comment-Grader"/>
@@ -3960,13 +3949,13 @@
           </w:placeholder>
           <w:text/>
         </w:sdtPr>
+        <w:sdtEndPr/>
         <w:sdtContent>
           <w:r>
             <w:t xml:space="preserve">    </w:t>
           </w:r>
         </w:sdtContent>
       </w:sdt>
-      <w:permEnd w:id="553716983"/>
       <w:r>
         <w:t xml:space="preserve">   </w:t>
       </w:r>
@@ -3986,7 +3975,6 @@
         <w:rPr>
           <w:rFonts w:cstheme="majorHAnsi"/>
         </w:rPr>
-        <w:lastRenderedPageBreak/>
         <w:t>SUPPLEMENTARY I</w:t>
       </w:r>
       <w:r>
@@ -4144,7 +4132,6 @@
         <w:t xml:space="preserve">  </w:t>
       </w:r>
     </w:p>
-    <w:permStart w:id="968450766" w:edGrp="everyone"/>
     <w:p>
       <w:pPr>
         <w:pStyle w:val="Comment-Grader"/>
@@ -4159,13 +4146,13 @@
           <w15:appearance w15:val="hidden"/>
           <w:text/>
         </w:sdtPr>
+        <w:sdtEndPr/>
         <w:sdtContent>
           <w:r>
             <w:t xml:space="preserve">    </w:t>
           </w:r>
         </w:sdtContent>
       </w:sdt>
-      <w:permEnd w:id="968450766"/>
       <w:r>
         <w:t xml:space="preserve">  </w:t>
       </w:r>
@@ -4195,7 +4182,6 @@
         <w:t xml:space="preserve">.  </w:t>
       </w:r>
     </w:p>
-    <w:permStart w:id="1311645159" w:edGrp="everyone"/>
     <w:p>
       <w:pPr>
         <w:pStyle w:val="Comment-Grader"/>
@@ -4210,13 +4196,13 @@
           <w15:appearance w15:val="hidden"/>
           <w:text/>
         </w:sdtPr>
+        <w:sdtEndPr/>
         <w:sdtContent>
           <w:r>
             <w:t xml:space="preserve">    </w:t>
           </w:r>
         </w:sdtContent>
       </w:sdt>
-      <w:permEnd w:id="1311645159"/>
       <w:r>
         <w:t xml:space="preserve">   </w:t>
       </w:r>
@@ -4247,7 +4233,6 @@
         <w:rPr>
           <w:rFonts w:cstheme="majorHAnsi"/>
         </w:rPr>
-        <w:lastRenderedPageBreak/>
         <w:t>SUPPLEMENTARY II</w:t>
       </w:r>
       <w:r>
@@ -4429,7 +4414,6 @@
         <w:t xml:space="preserve">.  </w:t>
       </w:r>
     </w:p>
-    <w:permStart w:id="1179802484" w:edGrp="everyone"/>
     <w:p>
       <w:pPr>
         <w:pStyle w:val="Comment-Grader"/>
@@ -4444,13 +4428,13 @@
           <w15:appearance w15:val="hidden"/>
           <w:text/>
         </w:sdtPr>
+        <w:sdtEndPr/>
         <w:sdtContent>
           <w:r>
             <w:t xml:space="preserve">    </w:t>
           </w:r>
         </w:sdtContent>
       </w:sdt>
-      <w:permEnd w:id="1179802484"/>
       <w:r>
         <w:t xml:space="preserve">    </w:t>
       </w:r>
@@ -4466,7 +4450,6 @@
         <w:t xml:space="preserve">.  </w:t>
       </w:r>
     </w:p>
-    <w:permStart w:id="225733729" w:edGrp="everyone"/>
     <w:p>
       <w:pPr>
         <w:pStyle w:val="Comment-Grader"/>
@@ -4481,13 +4464,13 @@
           <w15:appearance w15:val="hidden"/>
           <w:text/>
         </w:sdtPr>
+        <w:sdtEndPr/>
         <w:sdtContent>
           <w:r>
             <w:t xml:space="preserve">    </w:t>
           </w:r>
         </w:sdtContent>
       </w:sdt>
-      <w:permEnd w:id="225733729"/>
       <w:r>
         <w:t xml:space="preserve">    </w:t>
       </w:r>
@@ -4559,7 +4542,6 @@
         <w:rPr>
           <w:rFonts w:cstheme="majorHAnsi"/>
         </w:rPr>
-        <w:lastRenderedPageBreak/>
         <w:t>SUPPLEMENTARY II</w:t>
       </w:r>
       <w:r>
@@ -4656,7 +4638,6 @@
         <w:t xml:space="preserve">  </w:t>
       </w:r>
     </w:p>
-    <w:permStart w:id="1142446247" w:edGrp="everyone"/>
     <w:p>
       <w:pPr>
         <w:pStyle w:val="Comment-Grader"/>
@@ -4677,6 +4658,7 @@
           <w15:appearance w15:val="hidden"/>
           <w:text/>
         </w:sdtPr>
+        <w:sdtEndPr/>
         <w:sdtContent>
           <w:r>
             <w:rPr>
@@ -4686,7 +4668,6 @@
           </w:r>
         </w:sdtContent>
       </w:sdt>
-      <w:permEnd w:id="1142446247"/>
       <w:r>
         <w:rPr>
           <w:lang w:val="en-US"/>
@@ -4824,7 +4805,6 @@
         <w:t xml:space="preserve">.  </w:t>
       </w:r>
     </w:p>
-    <w:permStart w:id="240787551" w:edGrp="everyone"/>
     <w:p>
       <w:pPr>
         <w:pStyle w:val="Comment-Grader"/>
@@ -4839,13 +4819,13 @@
           <w15:appearance w15:val="hidden"/>
           <w:text/>
         </w:sdtPr>
+        <w:sdtEndPr/>
         <w:sdtContent>
           <w:r>
             <w:t xml:space="preserve">    </w:t>
           </w:r>
         </w:sdtContent>
       </w:sdt>
-      <w:permEnd w:id="240787551"/>
       <w:r>
         <w:t xml:space="preserve">   </w:t>
       </w:r>
@@ -4861,7 +4841,6 @@
         <w:t xml:space="preserve">.  </w:t>
       </w:r>
     </w:p>
-    <w:permStart w:id="235090967" w:edGrp="everyone"/>
     <w:p>
       <w:pPr>
         <w:pStyle w:val="Comment-Grader"/>
@@ -4879,6 +4858,7 @@
           <w15:appearance w15:val="hidden"/>
           <w:text/>
         </w:sdtPr>
+        <w:sdtEndPr/>
         <w:sdtContent>
           <w:r>
             <w:rPr>
@@ -4888,7 +4868,6 @@
           </w:r>
         </w:sdtContent>
       </w:sdt>
-      <w:permEnd w:id="235090967"/>
       <w:r>
         <w:rPr>
           <w:lang w:val="en-US"/>
@@ -4917,7 +4896,6 @@
         <w:rPr>
           <w:rFonts w:cstheme="majorHAnsi"/>
         </w:rPr>
-        <w:lastRenderedPageBreak/>
         <w:t>SUPPLEMENTARY II</w:t>
       </w:r>
       <w:r>
@@ -5057,7 +5035,6 @@
         <w:t xml:space="preserve">.  </w:t>
       </w:r>
     </w:p>
-    <w:permStart w:id="123285506" w:edGrp="everyone"/>
     <w:p>
       <w:pPr>
         <w:pStyle w:val="Comment-Grader"/>
@@ -5071,13 +5048,13 @@
           </w:placeholder>
           <w:text/>
         </w:sdtPr>
+        <w:sdtEndPr/>
         <w:sdtContent>
           <w:r>
             <w:t xml:space="preserve">    </w:t>
           </w:r>
         </w:sdtContent>
       </w:sdt>
-      <w:permEnd w:id="123285506"/>
       <w:r>
         <w:t xml:space="preserve">   </w:t>
       </w:r>
@@ -5141,7 +5118,6 @@
         <w:t xml:space="preserve">.  </w:t>
       </w:r>
     </w:p>
-    <w:permStart w:id="769398085" w:edGrp="everyone"/>
     <w:p>
       <w:pPr>
         <w:pStyle w:val="Comment-Grader"/>
@@ -5155,13 +5131,13 @@
           </w:placeholder>
           <w:text/>
         </w:sdtPr>
+        <w:sdtEndPr/>
         <w:sdtContent>
           <w:r>
             <w:t xml:space="preserve">    </w:t>
           </w:r>
         </w:sdtContent>
       </w:sdt>
-      <w:permEnd w:id="769398085"/>
       <w:r>
         <w:t xml:space="preserve">   </w:t>
       </w:r>
@@ -5260,7 +5236,6 @@
         <w:t xml:space="preserve">.  </w:t>
       </w:r>
     </w:p>
-    <w:permStart w:id="1019937469" w:edGrp="everyone"/>
     <w:p>
       <w:pPr>
         <w:pStyle w:val="Comment-Grader"/>
@@ -5275,13 +5250,13 @@
           <w15:appearance w15:val="hidden"/>
           <w:text/>
         </w:sdtPr>
+        <w:sdtEndPr/>
         <w:sdtContent>
           <w:r>
             <w:t xml:space="preserve">    </w:t>
           </w:r>
         </w:sdtContent>
       </w:sdt>
-      <w:permEnd w:id="1019937469"/>
       <w:r>
         <w:t xml:space="preserve">    </w:t>
       </w:r>
@@ -5297,7 +5272,6 @@
         <w:t xml:space="preserve">.  </w:t>
       </w:r>
     </w:p>
-    <w:permStart w:id="1299214848" w:edGrp="everyone"/>
     <w:p>
       <w:pPr>
         <w:pStyle w:val="Comment-Grader"/>
@@ -5317,6 +5291,7 @@
           </w:placeholder>
           <w:text/>
         </w:sdtPr>
+        <w:sdtEndPr/>
         <w:sdtContent>
           <w:r>
             <w:rPr>
@@ -5326,7 +5301,6 @@
           </w:r>
         </w:sdtContent>
       </w:sdt>
-      <w:permEnd w:id="1299214848"/>
       <w:r>
         <w:rPr>
           <w:lang w:val="en-US"/>
@@ -5362,7 +5336,6 @@
         <w:rPr>
           <w:rFonts w:cstheme="majorHAnsi"/>
         </w:rPr>
-        <w:lastRenderedPageBreak/>
         <w:t>SUPPLEMENTARY II</w:t>
       </w:r>
       <w:r>
@@ -5514,7 +5487,6 @@
         <w:t xml:space="preserve">.  </w:t>
       </w:r>
     </w:p>
-    <w:permStart w:id="1820658327" w:edGrp="everyone"/>
     <w:p>
       <w:pPr>
         <w:pStyle w:val="Comment-Grader"/>
@@ -5529,13 +5501,13 @@
           <w15:appearance w15:val="hidden"/>
           <w:text/>
         </w:sdtPr>
+        <w:sdtEndPr/>
         <w:sdtContent>
           <w:r>
             <w:t xml:space="preserve">    </w:t>
           </w:r>
         </w:sdtContent>
       </w:sdt>
-      <w:permEnd w:id="1820658327"/>
       <w:r>
         <w:t xml:space="preserve">  </w:t>
       </w:r>
@@ -5565,7 +5537,6 @@
         <w:t xml:space="preserve">.  </w:t>
       </w:r>
     </w:p>
-    <w:permStart w:id="615213737" w:edGrp="everyone"/>
     <w:p>
       <w:pPr>
         <w:pStyle w:val="Comment-Grader"/>
@@ -5579,13 +5550,13 @@
           </w:placeholder>
           <w:text/>
         </w:sdtPr>
+        <w:sdtEndPr/>
         <w:sdtContent>
           <w:r>
             <w:t xml:space="preserve">    </w:t>
           </w:r>
         </w:sdtContent>
       </w:sdt>
-      <w:permEnd w:id="615213737"/>
       <w:r>
         <w:t xml:space="preserve">   </w:t>
       </w:r>
@@ -5601,7 +5572,6 @@
         <w:t xml:space="preserve">.  </w:t>
       </w:r>
     </w:p>
-    <w:permStart w:id="1595304318" w:edGrp="everyone"/>
     <w:p>
       <w:pPr>
         <w:pStyle w:val="Comment-Grader"/>
@@ -5615,13 +5585,13 @@
           </w:placeholder>
           <w:text/>
         </w:sdtPr>
+        <w:sdtEndPr/>
         <w:sdtContent>
           <w:r>
             <w:t xml:space="preserve">    </w:t>
           </w:r>
         </w:sdtContent>
       </w:sdt>
-      <w:permEnd w:id="1595304318"/>
       <w:r>
         <w:t xml:space="preserve">   </w:t>
       </w:r>
@@ -5668,7 +5638,7 @@
 </file>
 
 <file path=word/numbering.xml><?xml version="1.0" encoding="utf-8"?>
-<w:numbering xmlns:wpc="http://schemas.microsoft.com/office/word/2010/wordprocessingCanvas" xmlns:cx="http://schemas.microsoft.com/office/drawing/2014/chartex" xmlns:cx1="http://schemas.microsoft.com/office/drawing/2015/9/8/chartex" xmlns:cx2="http://schemas.microsoft.com/office/drawing/2015/10/21/chartex" xmlns:cx3="http://schemas.microsoft.com/office/drawing/2016/5/9/chartex" xmlns:cx4="http://schemas.microsoft.com/office/drawing/2016/5/10/chartex" xmlns:cx5="http://schemas.microsoft.com/office/drawing/2016/5/11/chartex" xmlns:cx6="http://schemas.microsoft.com/office/drawing/2016/5/12/chartex" xmlns:cx7="http://schemas.microsoft.com/office/drawing/2016/5/13/chartex" xmlns:cx8="http://schemas.microsoft.com/office/drawing/2016/5/14/chartex" xmlns:mc="http://schemas.openxmlformats.org/markup-compatibility/2006" xmlns:aink="http://schemas.microsoft.com/office/drawing/2016/ink" xmlns:am3d="http://schemas.microsoft.com/office/drawing/2017/model3d" xmlns:o="urn:schemas-microsoft-com:office:office" xmlns:oel="http://schemas.microsoft.com/office/2019/extlst" xmlns:r="http://schemas.openxmlformats.org/officeDocument/2006/relationships" xmlns:m="http://schemas.openxmlformats.org/officeDocument/2006/math" xmlns:v="urn:schemas-microsoft-com:vml" xmlns:wp14="http://schemas.microsoft.com/office/word/2010/wordprocessingDrawing" xmlns:wp="http://schemas.openxmlformats.org/drawingml/2006/wordprocessingDrawing" xmlns:w10="urn:schemas-microsoft-com:office:word" xmlns:w="http://schemas.openxmlformats.org/wordprocessingml/2006/main" xmlns:w14="http://schemas.microsoft.com/office/word/2010/wordml" xmlns:w15="http://schemas.microsoft.com/office/word/2012/wordml" xmlns:w16cex="http://schemas.microsoft.com/office/word/2018/wordml/cex" xmlns:w16cid="http://schemas.microsoft.com/office/word/2016/wordml/cid" xmlns:w16="http://schemas.microsoft.com/office/word/2018/wordml" xmlns:w16du="http://schemas.microsoft.com/office/word/2023/wordml/word16du" xmlns:w16sdtdh="http://schemas.microsoft.com/office/word/2020/wordml/sdtdatahash" xmlns:w16se="http://schemas.microsoft.com/office/word/2015/wordml/symex" xmlns:wpg="http://schemas.microsoft.com/office/word/2010/wordprocessingGroup" xmlns:wpi="http://schemas.microsoft.com/office/word/2010/wordprocessingInk" xmlns:wne="http://schemas.microsoft.com/office/word/2006/wordml" xmlns:wps="http://schemas.microsoft.com/office/word/2010/wordprocessingShape" mc:Ignorable="w14 w15 w16se w16cid w16 w16cex w16sdtdh w16du wp14">
+<w:numbering xmlns:wpc="http://schemas.microsoft.com/office/word/2010/wordprocessingCanvas" xmlns:cx="http://schemas.microsoft.com/office/drawing/2014/chartex" xmlns:cx1="http://schemas.microsoft.com/office/drawing/2015/9/8/chartex" xmlns:cx2="http://schemas.microsoft.com/office/drawing/2015/10/21/chartex" xmlns:cx3="http://schemas.microsoft.com/office/drawing/2016/5/9/chartex" xmlns:cx4="http://schemas.microsoft.com/office/drawing/2016/5/10/chartex" xmlns:cx5="http://schemas.microsoft.com/office/drawing/2016/5/11/chartex" xmlns:cx6="http://schemas.microsoft.com/office/drawing/2016/5/12/chartex" xmlns:cx7="http://schemas.microsoft.com/office/drawing/2016/5/13/chartex" xmlns:cx8="http://schemas.microsoft.com/office/drawing/2016/5/14/chartex" xmlns:mc="http://schemas.openxmlformats.org/markup-compatibility/2006" xmlns:aink="http://schemas.microsoft.com/office/drawing/2016/ink" xmlns:am3d="http://schemas.microsoft.com/office/drawing/2017/model3d" xmlns:o="urn:schemas-microsoft-com:office:office" xmlns:oel="http://schemas.microsoft.com/office/2019/extlst" xmlns:r="http://schemas.openxmlformats.org/officeDocument/2006/relationships" xmlns:m="http://schemas.openxmlformats.org/officeDocument/2006/math" xmlns:v="urn:schemas-microsoft-com:vml" xmlns:wp14="http://schemas.microsoft.com/office/word/2010/wordprocessingDrawing" xmlns:wp="http://schemas.openxmlformats.org/drawingml/2006/wordprocessingDrawing" xmlns:w10="urn:schemas-microsoft-com:office:word" xmlns:w="http://schemas.openxmlformats.org/wordprocessingml/2006/main" xmlns:w14="http://schemas.microsoft.com/office/word/2010/wordml" xmlns:w15="http://schemas.microsoft.com/office/word/2012/wordml" xmlns:w16cex="http://schemas.microsoft.com/office/word/2018/wordml/cex" xmlns:w16cid="http://schemas.microsoft.com/office/word/2016/wordml/cid" xmlns:w16="http://schemas.microsoft.com/office/word/2018/wordml" xmlns:w16du="http://schemas.microsoft.com/office/word/2023/wordml/word16du" xmlns:w16sdtdh="http://schemas.microsoft.com/office/word/2020/wordml/sdtdatahash" xmlns:w16sdtfl="http://schemas.microsoft.com/office/word/2024/wordml/sdtformatlock" xmlns:w16se="http://schemas.microsoft.com/office/word/2015/wordml/symex" xmlns:wpg="http://schemas.microsoft.com/office/word/2010/wordprocessingGroup" xmlns:wpi="http://schemas.microsoft.com/office/word/2010/wordprocessingInk" xmlns:wne="http://schemas.microsoft.com/office/word/2006/wordml" xmlns:wps="http://schemas.microsoft.com/office/word/2010/wordprocessingShape" mc:Ignorable="w14 w15 w16se w16cid w16 w16cex w16sdtdh w16sdtfl w16du wp14">
   <w:abstractNum w:abstractNumId="0" w15:restartNumberingAfterBreak="0">
     <w:nsid w:val="FFFFFF88"/>
     <w:multiLevelType w:val="singleLevel"/>
@@ -8391,7 +8361,7 @@
 </file>
 
 <file path=word/styles.xml><?xml version="1.0" encoding="utf-8"?>
-<w:styles xmlns:mc="http://schemas.openxmlformats.org/markup-compatibility/2006" xmlns:r="http://schemas.openxmlformats.org/officeDocument/2006/relationships" xmlns:w="http://schemas.openxmlformats.org/wordprocessingml/2006/main" xmlns:w14="http://schemas.microsoft.com/office/word/2010/wordml" xmlns:w15="http://schemas.microsoft.com/office/word/2012/wordml" xmlns:w16cex="http://schemas.microsoft.com/office/word/2018/wordml/cex" xmlns:w16cid="http://schemas.microsoft.com/office/word/2016/wordml/cid" xmlns:w16="http://schemas.microsoft.com/office/word/2018/wordml" xmlns:w16du="http://schemas.microsoft.com/office/word/2023/wordml/word16du" xmlns:w16sdtdh="http://schemas.microsoft.com/office/word/2020/wordml/sdtdatahash" xmlns:w16se="http://schemas.microsoft.com/office/word/2015/wordml/symex" mc:Ignorable="w14 w15 w16se w16cid w16 w16cex w16sdtdh w16du">
+<w:styles xmlns:mc="http://schemas.openxmlformats.org/markup-compatibility/2006" xmlns:r="http://schemas.openxmlformats.org/officeDocument/2006/relationships" xmlns:w="http://schemas.openxmlformats.org/wordprocessingml/2006/main" xmlns:w14="http://schemas.microsoft.com/office/word/2010/wordml" xmlns:w15="http://schemas.microsoft.com/office/word/2012/wordml" xmlns:w16cex="http://schemas.microsoft.com/office/word/2018/wordml/cex" xmlns:w16cid="http://schemas.microsoft.com/office/word/2016/wordml/cid" xmlns:w16="http://schemas.microsoft.com/office/word/2018/wordml" xmlns:w16du="http://schemas.microsoft.com/office/word/2023/wordml/word16du" xmlns:w16sdtdh="http://schemas.microsoft.com/office/word/2020/wordml/sdtdatahash" xmlns:w16sdtfl="http://schemas.microsoft.com/office/word/2024/wordml/sdtformatlock" xmlns:w16se="http://schemas.microsoft.com/office/word/2015/wordml/symex" mc:Ignorable="w14 w15 w16se w16cid w16 w16cex w16sdtdh w16sdtfl w16du">
   <w:docDefaults>
     <w:rPrDefault>
       <w:rPr>
@@ -9255,7 +9225,7 @@
 </file>
 
 <file path=word/glossary/document.xml><?xml version="1.0" encoding="utf-8"?>
-<w:glossaryDocument xmlns:wpc="http://schemas.microsoft.com/office/word/2010/wordprocessingCanvas" xmlns:cx="http://schemas.microsoft.com/office/drawing/2014/chartex" xmlns:cx1="http://schemas.microsoft.com/office/drawing/2015/9/8/chartex" xmlns:cx2="http://schemas.microsoft.com/office/drawing/2015/10/21/chartex" xmlns:cx3="http://schemas.microsoft.com/office/drawing/2016/5/9/chartex" xmlns:cx4="http://schemas.microsoft.com/office/drawing/2016/5/10/chartex" xmlns:cx5="http://schemas.microsoft.com/office/drawing/2016/5/11/chartex" xmlns:cx6="http://schemas.microsoft.com/office/drawing/2016/5/12/chartex" xmlns:cx7="http://schemas.microsoft.com/office/drawing/2016/5/13/chartex" xmlns:cx8="http://schemas.microsoft.com/office/drawing/2016/5/14/chartex" xmlns:mc="http://schemas.openxmlformats.org/markup-compatibility/2006" xmlns:aink="http://schemas.microsoft.com/office/drawing/2016/ink" xmlns:am3d="http://schemas.microsoft.com/office/drawing/2017/model3d" xmlns:o="urn:schemas-microsoft-com:office:office" xmlns:oel="http://schemas.microsoft.com/office/2019/extlst" xmlns:r="http://schemas.openxmlformats.org/officeDocument/2006/relationships" xmlns:m="http://schemas.openxmlformats.org/officeDocument/2006/math" xmlns:v="urn:schemas-microsoft-com:vml" xmlns:wp14="http://schemas.microsoft.com/office/word/2010/wordprocessingDrawing" xmlns:wp="http://schemas.openxmlformats.org/drawingml/2006/wordprocessingDrawing" xmlns:w10="urn:schemas-microsoft-com:office:word" xmlns:w="http://schemas.openxmlformats.org/wordprocessingml/2006/main" xmlns:w14="http://schemas.microsoft.com/office/word/2010/wordml" xmlns:w15="http://schemas.microsoft.com/office/word/2012/wordml" xmlns:w16cex="http://schemas.microsoft.com/office/word/2018/wordml/cex" xmlns:w16cid="http://schemas.microsoft.com/office/word/2016/wordml/cid" xmlns:w16="http://schemas.microsoft.com/office/word/2018/wordml" xmlns:w16du="http://schemas.microsoft.com/office/word/2023/wordml/word16du" xmlns:w16sdtdh="http://schemas.microsoft.com/office/word/2020/wordml/sdtdatahash" xmlns:w16se="http://schemas.microsoft.com/office/word/2015/wordml/symex" xmlns:wpg="http://schemas.microsoft.com/office/word/2010/wordprocessingGroup" xmlns:wpi="http://schemas.microsoft.com/office/word/2010/wordprocessingInk" xmlns:wne="http://schemas.microsoft.com/office/word/2006/wordml" xmlns:wps="http://schemas.microsoft.com/office/word/2010/wordprocessingShape" mc:Ignorable="w14 w15 w16se w16cid w16 w16cex w16sdtdh w16du wp14">
+<w:glossaryDocument xmlns:wpc="http://schemas.microsoft.com/office/word/2010/wordprocessingCanvas" xmlns:cx="http://schemas.microsoft.com/office/drawing/2014/chartex" xmlns:cx1="http://schemas.microsoft.com/office/drawing/2015/9/8/chartex" xmlns:cx2="http://schemas.microsoft.com/office/drawing/2015/10/21/chartex" xmlns:cx3="http://schemas.microsoft.com/office/drawing/2016/5/9/chartex" xmlns:cx4="http://schemas.microsoft.com/office/drawing/2016/5/10/chartex" xmlns:cx5="http://schemas.microsoft.com/office/drawing/2016/5/11/chartex" xmlns:cx6="http://schemas.microsoft.com/office/drawing/2016/5/12/chartex" xmlns:cx7="http://schemas.microsoft.com/office/drawing/2016/5/13/chartex" xmlns:cx8="http://schemas.microsoft.com/office/drawing/2016/5/14/chartex" xmlns:mc="http://schemas.openxmlformats.org/markup-compatibility/2006" xmlns:aink="http://schemas.microsoft.com/office/drawing/2016/ink" xmlns:am3d="http://schemas.microsoft.com/office/drawing/2017/model3d" xmlns:o="urn:schemas-microsoft-com:office:office" xmlns:oel="http://schemas.microsoft.com/office/2019/extlst" xmlns:r="http://schemas.openxmlformats.org/officeDocument/2006/relationships" xmlns:m="http://schemas.openxmlformats.org/officeDocument/2006/math" xmlns:v="urn:schemas-microsoft-com:vml" xmlns:wp14="http://schemas.microsoft.com/office/word/2010/wordprocessingDrawing" xmlns:wp="http://schemas.openxmlformats.org/drawingml/2006/wordprocessingDrawing" xmlns:w10="urn:schemas-microsoft-com:office:word" xmlns:w="http://schemas.openxmlformats.org/wordprocessingml/2006/main" xmlns:w14="http://schemas.microsoft.com/office/word/2010/wordml" xmlns:w15="http://schemas.microsoft.com/office/word/2012/wordml" xmlns:w16cex="http://schemas.microsoft.com/office/word/2018/wordml/cex" xmlns:w16cid="http://schemas.microsoft.com/office/word/2016/wordml/cid" xmlns:w16="http://schemas.microsoft.com/office/word/2018/wordml" xmlns:w16du="http://schemas.microsoft.com/office/word/2023/wordml/word16du" xmlns:w16sdtdh="http://schemas.microsoft.com/office/word/2020/wordml/sdtdatahash" xmlns:w16sdtfl="http://schemas.microsoft.com/office/word/2024/wordml/sdtformatlock" xmlns:w16se="http://schemas.microsoft.com/office/word/2015/wordml/symex" xmlns:wpg="http://schemas.microsoft.com/office/word/2010/wordprocessingGroup" xmlns:wpi="http://schemas.microsoft.com/office/word/2010/wordprocessingInk" xmlns:wne="http://schemas.microsoft.com/office/word/2006/wordml" xmlns:wps="http://schemas.microsoft.com/office/word/2010/wordprocessingShape" mc:Ignorable="w14 w15 w16se w16cid w16 w16cex w16sdtdh w16sdtfl w16du wp14">
   <w:docParts>
     <w:docPart>
       <w:docPartPr>
@@ -10451,7 +10421,7 @@
 </file>
 
 <file path=word/glossary/fontTable.xml><?xml version="1.0" encoding="utf-8"?>
-<w:fonts xmlns:mc="http://schemas.openxmlformats.org/markup-compatibility/2006" xmlns:r="http://schemas.openxmlformats.org/officeDocument/2006/relationships" xmlns:w="http://schemas.openxmlformats.org/wordprocessingml/2006/main" xmlns:w14="http://schemas.microsoft.com/office/word/2010/wordml" xmlns:w15="http://schemas.microsoft.com/office/word/2012/wordml" xmlns:w16cex="http://schemas.microsoft.com/office/word/2018/wordml/cex" xmlns:w16cid="http://schemas.microsoft.com/office/word/2016/wordml/cid" xmlns:w16="http://schemas.microsoft.com/office/word/2018/wordml" xmlns:w16du="http://schemas.microsoft.com/office/word/2023/wordml/word16du" xmlns:w16sdtdh="http://schemas.microsoft.com/office/word/2020/wordml/sdtdatahash" xmlns:w16se="http://schemas.microsoft.com/office/word/2015/wordml/symex" mc:Ignorable="w14 w15 w16se w16cid w16 w16cex w16sdtdh w16du">
+<w:fonts xmlns:mc="http://schemas.openxmlformats.org/markup-compatibility/2006" xmlns:r="http://schemas.openxmlformats.org/officeDocument/2006/relationships" xmlns:w="http://schemas.openxmlformats.org/wordprocessingml/2006/main" xmlns:w14="http://schemas.microsoft.com/office/word/2010/wordml" xmlns:w15="http://schemas.microsoft.com/office/word/2012/wordml" xmlns:w16cex="http://schemas.microsoft.com/office/word/2018/wordml/cex" xmlns:w16cid="http://schemas.microsoft.com/office/word/2016/wordml/cid" xmlns:w16="http://schemas.microsoft.com/office/word/2018/wordml" xmlns:w16du="http://schemas.microsoft.com/office/word/2023/wordml/word16du" xmlns:w16sdtdh="http://schemas.microsoft.com/office/word/2020/wordml/sdtdatahash" xmlns:w16sdtfl="http://schemas.microsoft.com/office/word/2024/wordml/sdtformatlock" xmlns:w16se="http://schemas.microsoft.com/office/word/2015/wordml/symex" mc:Ignorable="w14 w15 w16se w16cid w16 w16cex w16sdtdh w16sdtfl w16du">
   <w:font w:name="Wingdings">
     <w:panose1 w:val="05000000000000000000"/>
     <w:charset w:val="02"/>
@@ -10546,7 +10516,7 @@
 </file>
 
 <file path=word/glossary/settings.xml><?xml version="1.0" encoding="utf-8"?>
-<w:settings xmlns:mc="http://schemas.openxmlformats.org/markup-compatibility/2006" xmlns:o="urn:schemas-microsoft-com:office:office" xmlns:r="http://schemas.openxmlformats.org/officeDocument/2006/relationships" xmlns:m="http://schemas.openxmlformats.org/officeDocument/2006/math" xmlns:v="urn:schemas-microsoft-com:vml" xmlns:w10="urn:schemas-microsoft-com:office:word" xmlns:w="http://schemas.openxmlformats.org/wordprocessingml/2006/main" xmlns:w14="http://schemas.microsoft.com/office/word/2010/wordml" xmlns:w15="http://schemas.microsoft.com/office/word/2012/wordml" xmlns:w16cex="http://schemas.microsoft.com/office/word/2018/wordml/cex" xmlns:w16cid="http://schemas.microsoft.com/office/word/2016/wordml/cid" xmlns:w16="http://schemas.microsoft.com/office/word/2018/wordml" xmlns:w16du="http://schemas.microsoft.com/office/word/2023/wordml/word16du" xmlns:w16sdtdh="http://schemas.microsoft.com/office/word/2020/wordml/sdtdatahash" xmlns:w16se="http://schemas.microsoft.com/office/word/2015/wordml/symex" xmlns:sl="http://schemas.openxmlformats.org/schemaLibrary/2006/main" mc:Ignorable="w14 w15 w16se w16cid w16 w16cex w16sdtdh w16du">
+<w:settings xmlns:mc="http://schemas.openxmlformats.org/markup-compatibility/2006" xmlns:o="urn:schemas-microsoft-com:office:office" xmlns:r="http://schemas.openxmlformats.org/officeDocument/2006/relationships" xmlns:m="http://schemas.openxmlformats.org/officeDocument/2006/math" xmlns:v="urn:schemas-microsoft-com:vml" xmlns:w10="urn:schemas-microsoft-com:office:word" xmlns:w="http://schemas.openxmlformats.org/wordprocessingml/2006/main" xmlns:w14="http://schemas.microsoft.com/office/word/2010/wordml" xmlns:w15="http://schemas.microsoft.com/office/word/2012/wordml" xmlns:w16cex="http://schemas.microsoft.com/office/word/2018/wordml/cex" xmlns:w16cid="http://schemas.microsoft.com/office/word/2016/wordml/cid" xmlns:w16="http://schemas.microsoft.com/office/word/2018/wordml" xmlns:w16du="http://schemas.microsoft.com/office/word/2023/wordml/word16du" xmlns:w16sdtdh="http://schemas.microsoft.com/office/word/2020/wordml/sdtdatahash" xmlns:w16sdtfl="http://schemas.microsoft.com/office/word/2024/wordml/sdtformatlock" xmlns:w16se="http://schemas.microsoft.com/office/word/2015/wordml/symex" xmlns:sl="http://schemas.openxmlformats.org/schemaLibrary/2006/main" mc:Ignorable="w14 w15 w16se w16cid w16 w16cex w16sdtdh w16sdtfl w16du">
   <w:view w:val="normal"/>
   <w:revisionView w:inkAnnotations="0"/>
   <w:defaultTabStop w:val="708"/>
@@ -10576,6 +10546,7 @@
     <w:rsid w:val="00204611"/>
     <w:rsid w:val="00362E40"/>
     <w:rsid w:val="003936CA"/>
+    <w:rsid w:val="003F505D"/>
     <w:rsid w:val="004C7734"/>
     <w:rsid w:val="004D7778"/>
     <w:rsid w:val="004F2A33"/>
@@ -10597,6 +10568,7 @@
     <w:rsid w:val="00C42E76"/>
     <w:rsid w:val="00C63AB0"/>
     <w:rsid w:val="00C85C89"/>
+    <w:rsid w:val="00CD1538"/>
     <w:rsid w:val="00D00085"/>
     <w:rsid w:val="00D04804"/>
     <w:rsid w:val="00D72CB9"/>
@@ -10636,7 +10608,7 @@
 </file>
 
 <file path=word/glossary/styles.xml><?xml version="1.0" encoding="utf-8"?>
-<w:styles xmlns:mc="http://schemas.openxmlformats.org/markup-compatibility/2006" xmlns:r="http://schemas.openxmlformats.org/officeDocument/2006/relationships" xmlns:w="http://schemas.openxmlformats.org/wordprocessingml/2006/main" xmlns:w14="http://schemas.microsoft.com/office/word/2010/wordml" xmlns:w15="http://schemas.microsoft.com/office/word/2012/wordml" xmlns:w16cex="http://schemas.microsoft.com/office/word/2018/wordml/cex" xmlns:w16cid="http://schemas.microsoft.com/office/word/2016/wordml/cid" xmlns:w16="http://schemas.microsoft.com/office/word/2018/wordml" xmlns:w16du="http://schemas.microsoft.com/office/word/2023/wordml/word16du" xmlns:w16sdtdh="http://schemas.microsoft.com/office/word/2020/wordml/sdtdatahash" xmlns:w16se="http://schemas.microsoft.com/office/word/2015/wordml/symex" mc:Ignorable="w14 w15 w16se w16cid w16 w16cex w16sdtdh w16du">
+<w:styles xmlns:mc="http://schemas.openxmlformats.org/markup-compatibility/2006" xmlns:r="http://schemas.openxmlformats.org/officeDocument/2006/relationships" xmlns:w="http://schemas.openxmlformats.org/wordprocessingml/2006/main" xmlns:w14="http://schemas.microsoft.com/office/word/2010/wordml" xmlns:w15="http://schemas.microsoft.com/office/word/2012/wordml" xmlns:w16cex="http://schemas.microsoft.com/office/word/2018/wordml/cex" xmlns:w16cid="http://schemas.microsoft.com/office/word/2016/wordml/cid" xmlns:w16="http://schemas.microsoft.com/office/word/2018/wordml" xmlns:w16du="http://schemas.microsoft.com/office/word/2023/wordml/word16du" xmlns:w16sdtdh="http://schemas.microsoft.com/office/word/2020/wordml/sdtdatahash" xmlns:w16sdtfl="http://schemas.microsoft.com/office/word/2024/wordml/sdtformatlock" xmlns:w16se="http://schemas.microsoft.com/office/word/2015/wordml/symex" mc:Ignorable="w14 w15 w16se w16cid w16 w16cex w16sdtdh w16sdtfl w16du">
   <w:docDefaults>
     <w:rPrDefault>
       <w:rPr>
@@ -11533,7 +11505,7 @@
 </file>
 
 <file path=word/glossary/webSettings.xml><?xml version="1.0" encoding="utf-8"?>
-<w:webSettings xmlns:mc="http://schemas.openxmlformats.org/markup-compatibility/2006" xmlns:r="http://schemas.openxmlformats.org/officeDocument/2006/relationships" xmlns:w="http://schemas.openxmlformats.org/wordprocessingml/2006/main" xmlns:w14="http://schemas.microsoft.com/office/word/2010/wordml" xmlns:w15="http://schemas.microsoft.com/office/word/2012/wordml" xmlns:w16cex="http://schemas.microsoft.com/office/word/2018/wordml/cex" xmlns:w16cid="http://schemas.microsoft.com/office/word/2016/wordml/cid" xmlns:w16="http://schemas.microsoft.com/office/word/2018/wordml" xmlns:w16du="http://schemas.microsoft.com/office/word/2023/wordml/word16du" xmlns:w16sdtdh="http://schemas.microsoft.com/office/word/2020/wordml/sdtdatahash" xmlns:w16se="http://schemas.microsoft.com/office/word/2015/wordml/symex" mc:Ignorable="w14 w15 w16se w16cid w16 w16cex w16sdtdh w16du">
+<w:webSettings xmlns:mc="http://schemas.openxmlformats.org/markup-compatibility/2006" xmlns:r="http://schemas.openxmlformats.org/officeDocument/2006/relationships" xmlns:w="http://schemas.openxmlformats.org/wordprocessingml/2006/main" xmlns:w14="http://schemas.microsoft.com/office/word/2010/wordml" xmlns:w15="http://schemas.microsoft.com/office/word/2012/wordml" xmlns:w16cex="http://schemas.microsoft.com/office/word/2018/wordml/cex" xmlns:w16cid="http://schemas.microsoft.com/office/word/2016/wordml/cid" xmlns:w16="http://schemas.microsoft.com/office/word/2018/wordml" xmlns:w16du="http://schemas.microsoft.com/office/word/2023/wordml/word16du" xmlns:w16sdtdh="http://schemas.microsoft.com/office/word/2020/wordml/sdtdatahash" xmlns:w16sdtfl="http://schemas.microsoft.com/office/word/2024/wordml/sdtformatlock" xmlns:w16se="http://schemas.microsoft.com/office/word/2015/wordml/symex" mc:Ignorable="w14 w15 w16se w16cid w16 w16cex w16sdtdh w16sdtfl w16du">
   <w:optimizeForBrowser/>
   <w:allowPNG/>
 </w:webSettings>

</xml_diff>

<commit_message>
docs: update student4 doc
</commit_message>
<xml_diff>
--- a/reports/Student #4/04 - Requirements - Student #4.docx
+++ b/reports/Student #4/04 - Requirements - Student #4.docx
@@ -134,6 +134,7 @@
               </w:rPr>
               <w:tab/>
             </w:r>
+            <w:permStart w:id="379328249" w:edGrp="everyone"/>
             <w:sdt>
               <w:sdtPr>
                 <w:rPr>
@@ -147,7 +148,6 @@
                 <w15:appearance w15:val="hidden"/>
                 <w:text/>
               </w:sdtPr>
-              <w:sdtEndPr/>
               <w:sdtContent>
                 <w:r>
                   <w:rPr>
@@ -181,6 +181,7 @@
                 </w:r>
               </w:sdtContent>
             </w:sdt>
+            <w:permEnd w:id="379328249"/>
           </w:p>
         </w:tc>
       </w:tr>
@@ -226,6 +227,7 @@
               </w:rPr>
               <w:tab/>
             </w:r>
+            <w:permStart w:id="955522721" w:edGrp="everyone"/>
             <w:sdt>
               <w:sdtPr>
                 <w:rPr>
@@ -240,7 +242,6 @@
                 <w15:appearance w15:val="hidden"/>
                 <w:text/>
               </w:sdtPr>
-              <w:sdtEndPr/>
               <w:sdtContent>
                 <w:r>
                   <w:rPr>
@@ -251,6 +252,7 @@
                 </w:r>
               </w:sdtContent>
             </w:sdt>
+            <w:permEnd w:id="955522721"/>
           </w:p>
         </w:tc>
       </w:tr>
@@ -308,6 +310,7 @@
               </w:rPr>
               <w:tab/>
             </w:r>
+            <w:permStart w:id="1490430286" w:edGrp="everyone"/>
             <w:r>
               <w:rPr>
                 <w:rFonts w:asciiTheme="majorHAnsi" w:hAnsiTheme="majorHAnsi" w:cstheme="majorBidi"/>
@@ -327,7 +330,6 @@
                 <w15:appearance w15:val="hidden"/>
                 <w:text/>
               </w:sdtPr>
-              <w:sdtEndPr/>
               <w:sdtContent>
                 <w:r>
                   <w:rPr>
@@ -338,6 +340,7 @@
               </w:sdtContent>
             </w:sdt>
           </w:p>
+          <w:permEnd w:id="1490430286"/>
           <w:p>
             <w:pPr>
               <w:pStyle w:val="Sinespaciado"/>
@@ -367,6 +370,7 @@
               </w:rPr>
               <w:tab/>
             </w:r>
+            <w:permStart w:id="1588551831" w:edGrp="everyone"/>
             <w:sdt>
               <w:sdtPr>
                 <w:rPr>
@@ -380,7 +384,6 @@
                 <w15:appearance w15:val="hidden"/>
                 <w:text/>
               </w:sdtPr>
-              <w:sdtEndPr/>
               <w:sdtContent>
                 <w:r>
                   <w:rPr>
@@ -388,14 +391,12 @@
                   </w:rPr>
                   <w:t xml:space="preserve"> </w:t>
                 </w:r>
-                <w:proofErr w:type="spellStart"/>
                 <w:r>
                   <w:rPr>
                     <w:rFonts w:asciiTheme="majorHAnsi" w:hAnsiTheme="majorHAnsi" w:cstheme="majorHAnsi"/>
                   </w:rPr>
                   <w:t>javpalgon</w:t>
                 </w:r>
-                <w:proofErr w:type="spellEnd"/>
                 <w:r>
                   <w:rPr>
                     <w:rFonts w:asciiTheme="majorHAnsi" w:hAnsiTheme="majorHAnsi" w:cstheme="majorHAnsi"/>
@@ -404,6 +405,7 @@
                 </w:r>
               </w:sdtContent>
             </w:sdt>
+            <w:permEnd w:id="1588551831"/>
           </w:p>
           <w:p>
             <w:pPr>
@@ -432,6 +434,7 @@
               </w:rPr>
               <w:tab/>
             </w:r>
+            <w:permStart w:id="441854091" w:edGrp="everyone"/>
             <w:sdt>
               <w:sdtPr>
                 <w:rPr>
@@ -445,7 +448,6 @@
                 <w15:appearance w15:val="hidden"/>
                 <w:text/>
               </w:sdtPr>
-              <w:sdtEndPr/>
               <w:sdtContent>
                 <w:r>
                   <w:rPr>
@@ -479,6 +481,7 @@
                 </w:r>
               </w:sdtContent>
             </w:sdt>
+            <w:permEnd w:id="441854091"/>
           </w:p>
           <w:p>
             <w:pPr>
@@ -507,6 +510,7 @@
               </w:rPr>
               <w:tab/>
             </w:r>
+            <w:permStart w:id="16126159" w:edGrp="everyone"/>
             <w:sdt>
               <w:sdtPr>
                 <w:rPr>
@@ -520,7 +524,6 @@
                 <w15:appearance w15:val="hidden"/>
                 <w:text/>
               </w:sdtPr>
-              <w:sdtEndPr/>
               <w:sdtContent>
                 <w:r>
                   <w:rPr>
@@ -542,6 +545,7 @@
                 </w:r>
               </w:sdtContent>
             </w:sdt>
+            <w:permEnd w:id="16126159"/>
           </w:p>
         </w:tc>
       </w:tr>
@@ -589,6 +593,7 @@
               </w:rPr>
               <w:tab/>
             </w:r>
+            <w:permStart w:id="925041655" w:edGrp="everyone"/>
             <w:sdt>
               <w:sdtPr>
                 <w:rPr>
@@ -602,7 +607,6 @@
                 <w15:appearance w15:val="hidden"/>
                 <w:text/>
               </w:sdtPr>
-              <w:sdtEndPr/>
               <w:sdtContent>
                 <w:r>
                   <w:rPr>
@@ -648,6 +652,7 @@
                 </w:r>
               </w:sdtContent>
             </w:sdt>
+            <w:permEnd w:id="925041655"/>
           </w:p>
         </w:tc>
       </w:tr>
@@ -664,6 +669,7 @@
         <w:rPr>
           <w:rFonts w:cstheme="majorHAnsi"/>
         </w:rPr>
+        <w:lastRenderedPageBreak/>
         <w:t>MANDATORY</w:t>
       </w:r>
       <w:r>
@@ -860,6 +866,7 @@
         <w:t xml:space="preserve">.  </w:t>
       </w:r>
     </w:p>
+    <w:permStart w:id="1733719730" w:edGrp="everyone"/>
     <w:p>
       <w:pPr>
         <w:pStyle w:val="Comment-Grader"/>
@@ -874,7 +881,6 @@
           <w15:appearance w15:val="hidden"/>
           <w:text/>
         </w:sdtPr>
-        <w:sdtEndPr/>
         <w:sdtContent>
           <w:r>
             <w:t xml:space="preserve"> </w:t>
@@ -888,7 +894,11 @@
         </w:sdtContent>
       </w:sdt>
       <w:r>
-        <w:t xml:space="preserve">    </w:t>
+        <w:t xml:space="preserve"> </w:t>
+      </w:r>
+      <w:permEnd w:id="1733719730"/>
+      <w:r>
+        <w:t xml:space="preserve">   </w:t>
       </w:r>
     </w:p>
     <w:p>
@@ -982,6 +992,7 @@
         <w:t xml:space="preserve">.  </w:t>
       </w:r>
     </w:p>
+    <w:permStart w:id="244456920" w:edGrp="everyone"/>
     <w:p>
       <w:pPr>
         <w:pStyle w:val="Comment-Grader"/>
@@ -999,7 +1010,6 @@
           <w15:appearance w15:val="hidden"/>
           <w:text/>
         </w:sdtPr>
-        <w:sdtEndPr/>
         <w:sdtContent>
           <w:r>
             <w:rPr>
@@ -1021,6 +1031,7 @@
           </w:r>
         </w:sdtContent>
       </w:sdt>
+      <w:permEnd w:id="244456920"/>
       <w:r>
         <w:t xml:space="preserve">   </w:t>
       </w:r>
@@ -1099,6 +1110,7 @@
         <w:rPr>
           <w:rFonts w:cstheme="majorHAnsi"/>
         </w:rPr>
+        <w:lastRenderedPageBreak/>
         <w:t>MANDATORY</w:t>
       </w:r>
       <w:r>
@@ -1307,6 +1319,7 @@
         <w:t>.</w:t>
       </w:r>
     </w:p>
+    <w:permStart w:id="1580534963" w:edGrp="everyone"/>
     <w:p>
       <w:pPr>
         <w:pStyle w:val="Comment-Grader"/>
@@ -1321,7 +1334,6 @@
           <w15:appearance w15:val="hidden"/>
           <w:text/>
         </w:sdtPr>
-        <w:sdtEndPr/>
         <w:sdtContent>
           <w:r>
             <w:t xml:space="preserve">  </w:t>
@@ -1334,6 +1346,7 @@
           </w:r>
         </w:sdtContent>
       </w:sdt>
+      <w:permEnd w:id="1580534963"/>
       <w:r>
         <w:t xml:space="preserve">  </w:t>
       </w:r>
@@ -1481,6 +1494,7 @@
       </w:r>
       <w:bookmarkEnd w:id="0"/>
     </w:p>
+    <w:permStart w:id="1685676958" w:edGrp="everyone"/>
     <w:p>
       <w:pPr>
         <w:pStyle w:val="Comment-Grader"/>
@@ -1495,7 +1509,6 @@
           <w15:appearance w15:val="hidden"/>
           <w:text/>
         </w:sdtPr>
-        <w:sdtEndPr/>
         <w:sdtContent>
           <w:r>
             <w:t xml:space="preserve">  </w:t>
@@ -1508,6 +1521,7 @@
           </w:r>
         </w:sdtContent>
       </w:sdt>
+      <w:permEnd w:id="1685676958"/>
       <w:r>
         <w:t xml:space="preserve"> </w:t>
       </w:r>
@@ -1693,6 +1707,7 @@
       </w:r>
     </w:p>
     <w:bookmarkStart w:id="1" w:name="_Hlk157677981"/>
+    <w:permStart w:id="339812661" w:edGrp="everyone"/>
     <w:p>
       <w:pPr>
         <w:pStyle w:val="Comment-Grader"/>
@@ -1706,7 +1721,6 @@
           </w:placeholder>
           <w:text/>
         </w:sdtPr>
-        <w:sdtEndPr/>
         <w:sdtContent>
           <w:r>
             <w:t xml:space="preserve">  </w:t>
@@ -1719,6 +1733,7 @@
           </w:r>
         </w:sdtContent>
       </w:sdt>
+      <w:permEnd w:id="339812661"/>
       <w:r>
         <w:t xml:space="preserve">   </w:t>
       </w:r>
@@ -1807,6 +1822,7 @@
         <w:rPr>
           <w:rFonts w:cstheme="majorHAnsi"/>
         </w:rPr>
+        <w:lastRenderedPageBreak/>
         <w:t>Testing requirements</w:t>
       </w:r>
     </w:p>
@@ -1900,6 +1916,7 @@
         <w:t xml:space="preserve">.  </w:t>
       </w:r>
     </w:p>
+    <w:permStart w:id="891315281" w:edGrp="everyone"/>
     <w:p>
       <w:pPr>
         <w:pStyle w:val="Comment-Grader"/>
@@ -1914,7 +1931,6 @@
           <w15:appearance w15:val="hidden"/>
           <w:text/>
         </w:sdtPr>
-        <w:sdtEndPr/>
         <w:sdtContent>
           <w:r>
             <w:t xml:space="preserve">  </w:t>
@@ -1927,6 +1943,7 @@
           </w:r>
         </w:sdtContent>
       </w:sdt>
+      <w:permEnd w:id="891315281"/>
     </w:p>
     <w:p>
       <w:pPr>
@@ -1956,6 +1973,7 @@
         <w:t xml:space="preserve">.  </w:t>
       </w:r>
     </w:p>
+    <w:permStart w:id="338698352" w:edGrp="everyone"/>
     <w:p>
       <w:pPr>
         <w:pStyle w:val="Comment-Grader"/>
@@ -1970,7 +1988,6 @@
           <w15:appearance w15:val="hidden"/>
           <w:text/>
         </w:sdtPr>
-        <w:sdtEndPr/>
         <w:sdtContent>
           <w:r>
             <w:t xml:space="preserve">  </w:t>
@@ -1983,6 +2000,7 @@
           </w:r>
         </w:sdtContent>
       </w:sdt>
+      <w:permEnd w:id="338698352"/>
       <w:r>
         <w:t xml:space="preserve">   </w:t>
       </w:r>
@@ -2015,6 +2033,7 @@
         <w:rPr>
           <w:rFonts w:cstheme="majorHAnsi"/>
         </w:rPr>
+        <w:lastRenderedPageBreak/>
         <w:t>MANDATORY</w:t>
       </w:r>
       <w:r>
@@ -2250,6 +2269,7 @@
         <w:t>.</w:t>
       </w:r>
     </w:p>
+    <w:permStart w:id="8470091" w:edGrp="everyone"/>
     <w:p>
       <w:pPr>
         <w:pStyle w:val="Comment-Grader"/>
@@ -2267,7 +2287,6 @@
           <w15:appearance w15:val="hidden"/>
           <w:text/>
         </w:sdtPr>
-        <w:sdtEndPr/>
         <w:sdtContent>
           <w:r>
             <w:rPr>
@@ -2289,6 +2308,7 @@
           </w:r>
         </w:sdtContent>
       </w:sdt>
+      <w:permEnd w:id="8470091"/>
       <w:r>
         <w:t xml:space="preserve">    </w:t>
       </w:r>
@@ -2410,12 +2430,16 @@
         <w:t>.</w:t>
       </w:r>
     </w:p>
+    <w:permStart w:id="66585966" w:edGrp="everyone"/>
     <w:p>
       <w:pPr>
         <w:pStyle w:val="Comment-Grader"/>
       </w:pPr>
       <w:sdt>
         <w:sdtPr>
+          <w:rPr>
+            <w:u w:val="single"/>
+          </w:rPr>
           <w:tag w:val="Verdict"/>
           <w:id w:val="1666597966"/>
           <w:placeholder>
@@ -2424,13 +2448,28 @@
           <w15:appearance w15:val="hidden"/>
           <w:text/>
         </w:sdtPr>
-        <w:sdtEndPr/>
         <w:sdtContent>
           <w:r>
-            <w:t xml:space="preserve">    </w:t>
+            <w:rPr>
+              <w:u w:val="single"/>
+            </w:rPr>
+            <w:t xml:space="preserve">  </w:t>
+          </w:r>
+          <w:r>
+            <w:rPr>
+              <w:u w:val="single"/>
+            </w:rPr>
+            <w:t>X</w:t>
+          </w:r>
+          <w:r>
+            <w:rPr>
+              <w:u w:val="single"/>
+            </w:rPr>
+            <w:t xml:space="preserve">  </w:t>
           </w:r>
         </w:sdtContent>
       </w:sdt>
+      <w:permEnd w:id="66585966"/>
       <w:r>
         <w:t xml:space="preserve">    </w:t>
       </w:r>
@@ -2522,6 +2561,7 @@
         <w:rPr>
           <w:rFonts w:cstheme="majorHAnsi"/>
         </w:rPr>
+        <w:lastRenderedPageBreak/>
         <w:t>Managerial requirements</w:t>
       </w:r>
     </w:p>
@@ -2536,6 +2576,7 @@
         <w:t xml:space="preserve">.  </w:t>
       </w:r>
     </w:p>
+    <w:permStart w:id="1123494185" w:edGrp="everyone"/>
     <w:p>
       <w:pPr>
         <w:pStyle w:val="Comment-Grader"/>
@@ -2553,7 +2594,6 @@
           <w15:appearance w15:val="hidden"/>
           <w:text/>
         </w:sdtPr>
-        <w:sdtEndPr/>
         <w:sdtContent>
           <w:r>
             <w:rPr>
@@ -2569,6 +2609,7 @@
           </w:r>
         </w:sdtContent>
       </w:sdt>
+      <w:permEnd w:id="1123494185"/>
       <w:r>
         <w:t xml:space="preserve">   </w:t>
       </w:r>
@@ -2588,6 +2629,7 @@
         <w:rPr>
           <w:rFonts w:cstheme="majorHAnsi"/>
         </w:rPr>
+        <w:lastRenderedPageBreak/>
         <w:t>MANDATORY</w:t>
       </w:r>
       <w:r>
@@ -2631,6 +2673,7 @@
         <w:t xml:space="preserve">Create appropriate indices for your entities, if required.  </w:t>
       </w:r>
     </w:p>
+    <w:permStart w:id="1415324222" w:edGrp="everyone"/>
     <w:p>
       <w:pPr>
         <w:pStyle w:val="Comment-Grader"/>
@@ -2645,13 +2688,19 @@
           <w15:appearance w15:val="hidden"/>
           <w:text/>
         </w:sdtPr>
-        <w:sdtEndPr/>
         <w:sdtContent>
           <w:r>
-            <w:t xml:space="preserve">    </w:t>
+            <w:t xml:space="preserve">  </w:t>
+          </w:r>
+          <w:r>
+            <w:t>X</w:t>
+          </w:r>
+          <w:r>
+            <w:t xml:space="preserve">  </w:t>
           </w:r>
         </w:sdtContent>
       </w:sdt>
+      <w:permEnd w:id="1415324222"/>
       <w:r>
         <w:t xml:space="preserve">   </w:t>
       </w:r>
@@ -2756,6 +2805,7 @@
         <w:t xml:space="preserve">.  </w:t>
       </w:r>
     </w:p>
+    <w:permStart w:id="973563344" w:edGrp="everyone"/>
     <w:p>
       <w:pPr>
         <w:pStyle w:val="Comment-Grader"/>
@@ -2769,13 +2819,19 @@
           </w:placeholder>
           <w:text/>
         </w:sdtPr>
-        <w:sdtEndPr/>
         <w:sdtContent>
           <w:r>
-            <w:t xml:space="preserve">    </w:t>
+            <w:t xml:space="preserve"> </w:t>
+          </w:r>
+          <w:r>
+            <w:t>X</w:t>
+          </w:r>
+          <w:r>
+            <w:t xml:space="preserve">   </w:t>
           </w:r>
         </w:sdtContent>
       </w:sdt>
+      <w:permEnd w:id="973563344"/>
       <w:r>
         <w:t xml:space="preserve">   </w:t>
       </w:r>
@@ -2805,6 +2861,7 @@
         <w:t xml:space="preserve">.  </w:t>
       </w:r>
     </w:p>
+    <w:permStart w:id="182535402" w:edGrp="everyone"/>
     <w:p>
       <w:pPr>
         <w:pStyle w:val="Comment-Grader"/>
@@ -2819,13 +2876,19 @@
           <w15:appearance w15:val="hidden"/>
           <w:text/>
         </w:sdtPr>
-        <w:sdtEndPr/>
         <w:sdtContent>
           <w:r>
-            <w:t xml:space="preserve">    </w:t>
+            <w:t xml:space="preserve"> </w:t>
+          </w:r>
+          <w:r>
+            <w:t>X</w:t>
+          </w:r>
+          <w:r>
+            <w:t xml:space="preserve">   </w:t>
           </w:r>
         </w:sdtContent>
       </w:sdt>
+      <w:permEnd w:id="182535402"/>
       <w:r>
         <w:t xml:space="preserve">   </w:t>
       </w:r>
@@ -2841,12 +2904,16 @@
         <w:t xml:space="preserve">.  </w:t>
       </w:r>
     </w:p>
+    <w:permStart w:id="966666940" w:edGrp="everyone"/>
     <w:p>
       <w:pPr>
         <w:pStyle w:val="Comment-Grader"/>
       </w:pPr>
       <w:sdt>
         <w:sdtPr>
+          <w:rPr>
+            <w:u w:val="single"/>
+          </w:rPr>
           <w:tag w:val="Verdict"/>
           <w:id w:val="1177995666"/>
           <w:placeholder>
@@ -2854,13 +2921,28 @@
           </w:placeholder>
           <w:text/>
         </w:sdtPr>
-        <w:sdtEndPr/>
         <w:sdtContent>
           <w:r>
-            <w:t xml:space="preserve">    </w:t>
+            <w:rPr>
+              <w:u w:val="single"/>
+            </w:rPr>
+            <w:t xml:space="preserve">   </w:t>
+          </w:r>
+          <w:r>
+            <w:rPr>
+              <w:u w:val="single"/>
+            </w:rPr>
+            <w:t>X</w:t>
+          </w:r>
+          <w:r>
+            <w:rPr>
+              <w:u w:val="single"/>
+            </w:rPr>
+            <w:t xml:space="preserve"> </w:t>
           </w:r>
         </w:sdtContent>
       </w:sdt>
+      <w:permEnd w:id="966666940"/>
       <w:r>
         <w:t xml:space="preserve">  </w:t>
       </w:r>
@@ -2891,6 +2973,7 @@
         <w:rPr>
           <w:rFonts w:cstheme="majorHAnsi"/>
         </w:rPr>
+        <w:lastRenderedPageBreak/>
         <w:t>SUPPLEMENTARY I</w:t>
       </w:r>
       <w:r>
@@ -3140,6 +3223,7 @@
         <w:rPr>
           <w:rFonts w:cstheme="majorHAnsi"/>
         </w:rPr>
+        <w:lastRenderedPageBreak/>
         <w:t>SUPPLEMENTARY I</w:t>
       </w:r>
       <w:r>
@@ -3297,6 +3381,7 @@
         <w:t xml:space="preserve">. </w:t>
       </w:r>
     </w:p>
+    <w:permStart w:id="1220091073" w:edGrp="everyone"/>
     <w:p>
       <w:pPr>
         <w:pStyle w:val="Comment-Grader"/>
@@ -3317,7 +3402,6 @@
           <w15:appearance w15:val="hidden"/>
           <w:text/>
         </w:sdtPr>
-        <w:sdtEndPr/>
         <w:sdtContent>
           <w:r>
             <w:rPr>
@@ -3327,6 +3411,7 @@
           </w:r>
         </w:sdtContent>
       </w:sdt>
+      <w:permEnd w:id="1220091073"/>
       <w:r>
         <w:rPr>
           <w:lang w:val="en-US"/>
@@ -3461,6 +3546,7 @@
         <w:t xml:space="preserve">Produce a UML domain model regarding the information requirements in your project.  </w:t>
       </w:r>
     </w:p>
+    <w:permStart w:id="1053959848" w:edGrp="everyone"/>
     <w:p>
       <w:pPr>
         <w:pStyle w:val="Comment-Grader"/>
@@ -3475,13 +3561,13 @@
           <w15:appearance w15:val="hidden"/>
           <w:text/>
         </w:sdtPr>
-        <w:sdtEndPr/>
         <w:sdtContent>
           <w:r>
             <w:t xml:space="preserve">    </w:t>
           </w:r>
         </w:sdtContent>
       </w:sdt>
+      <w:permEnd w:id="1053959848"/>
       <w:r>
         <w:t xml:space="preserve">   </w:t>
       </w:r>
@@ -3507,6 +3593,7 @@
         <w:rPr>
           <w:rFonts w:cstheme="majorHAnsi"/>
         </w:rPr>
+        <w:lastRenderedPageBreak/>
         <w:t>SUPPLEMENTARY I</w:t>
       </w:r>
       <w:r>
@@ -3626,6 +3713,7 @@
         <w:t xml:space="preserve">.  </w:t>
       </w:r>
     </w:p>
+    <w:permStart w:id="1469596324" w:edGrp="everyone"/>
     <w:p>
       <w:pPr>
         <w:pStyle w:val="Comment-Grader"/>
@@ -3640,13 +3728,13 @@
           <w15:appearance w15:val="hidden"/>
           <w:text/>
         </w:sdtPr>
-        <w:sdtEndPr/>
         <w:sdtContent>
           <w:r>
             <w:t xml:space="preserve">    </w:t>
           </w:r>
         </w:sdtContent>
       </w:sdt>
+      <w:permEnd w:id="1469596324"/>
       <w:r>
         <w:t xml:space="preserve">   </w:t>
       </w:r>
@@ -3693,6 +3781,7 @@
         <w:t xml:space="preserve">.  </w:t>
       </w:r>
     </w:p>
+    <w:permStart w:id="1111177414" w:edGrp="everyone"/>
     <w:p>
       <w:pPr>
         <w:pStyle w:val="Comment-Grader"/>
@@ -3707,13 +3796,13 @@
           <w15:appearance w15:val="hidden"/>
           <w:text/>
         </w:sdtPr>
-        <w:sdtEndPr/>
         <w:sdtContent>
           <w:r>
             <w:t xml:space="preserve">    </w:t>
           </w:r>
         </w:sdtContent>
       </w:sdt>
+      <w:permEnd w:id="1111177414"/>
       <w:r>
         <w:t xml:space="preserve">   </w:t>
       </w:r>
@@ -3768,6 +3857,7 @@
         <w:t xml:space="preserve">  </w:t>
       </w:r>
     </w:p>
+    <w:permStart w:id="303655226" w:edGrp="everyone"/>
     <w:p>
       <w:pPr>
         <w:pStyle w:val="Comment-Grader"/>
@@ -3782,13 +3872,13 @@
           <w15:appearance w15:val="hidden"/>
           <w:text/>
         </w:sdtPr>
-        <w:sdtEndPr/>
         <w:sdtContent>
           <w:r>
             <w:t xml:space="preserve">    </w:t>
           </w:r>
         </w:sdtContent>
       </w:sdt>
+      <w:permEnd w:id="303655226"/>
       <w:r>
         <w:t xml:space="preserve">    </w:t>
       </w:r>
@@ -3835,6 +3925,7 @@
         <w:t xml:space="preserve">.  </w:t>
       </w:r>
     </w:p>
+    <w:permStart w:id="911542006" w:edGrp="everyone"/>
     <w:p>
       <w:pPr>
         <w:pStyle w:val="Comment-Grader"/>
@@ -3849,13 +3940,13 @@
           <w15:appearance w15:val="hidden"/>
           <w:text/>
         </w:sdtPr>
-        <w:sdtEndPr/>
         <w:sdtContent>
           <w:r>
             <w:t xml:space="preserve">    </w:t>
           </w:r>
         </w:sdtContent>
       </w:sdt>
+      <w:permEnd w:id="911542006"/>
       <w:r>
         <w:t xml:space="preserve">    </w:t>
       </w:r>
@@ -3954,6 +4045,7 @@
         <w:rPr>
           <w:rFonts w:cstheme="majorHAnsi"/>
         </w:rPr>
+        <w:lastRenderedPageBreak/>
         <w:t>Managerial requirements</w:t>
       </w:r>
     </w:p>
@@ -3968,6 +4060,7 @@
         <w:t xml:space="preserve">  </w:t>
       </w:r>
     </w:p>
+    <w:permStart w:id="553716983" w:edGrp="everyone"/>
     <w:p>
       <w:pPr>
         <w:pStyle w:val="Comment-Grader"/>
@@ -3981,13 +4074,13 @@
           </w:placeholder>
           <w:text/>
         </w:sdtPr>
-        <w:sdtEndPr/>
         <w:sdtContent>
           <w:r>
             <w:t xml:space="preserve">    </w:t>
           </w:r>
         </w:sdtContent>
       </w:sdt>
+      <w:permEnd w:id="553716983"/>
       <w:r>
         <w:t xml:space="preserve">   </w:t>
       </w:r>
@@ -4007,6 +4100,7 @@
         <w:rPr>
           <w:rFonts w:cstheme="majorHAnsi"/>
         </w:rPr>
+        <w:lastRenderedPageBreak/>
         <w:t>SUPPLEMENTARY I</w:t>
       </w:r>
       <w:r>
@@ -4164,6 +4258,7 @@
         <w:t xml:space="preserve">  </w:t>
       </w:r>
     </w:p>
+    <w:permStart w:id="968450766" w:edGrp="everyone"/>
     <w:p>
       <w:pPr>
         <w:pStyle w:val="Comment-Grader"/>
@@ -4178,13 +4273,13 @@
           <w15:appearance w15:val="hidden"/>
           <w:text/>
         </w:sdtPr>
-        <w:sdtEndPr/>
         <w:sdtContent>
           <w:r>
             <w:t xml:space="preserve">    </w:t>
           </w:r>
         </w:sdtContent>
       </w:sdt>
+      <w:permEnd w:id="968450766"/>
       <w:r>
         <w:t xml:space="preserve">  </w:t>
       </w:r>
@@ -4214,6 +4309,7 @@
         <w:t xml:space="preserve">.  </w:t>
       </w:r>
     </w:p>
+    <w:permStart w:id="1311645159" w:edGrp="everyone"/>
     <w:p>
       <w:pPr>
         <w:pStyle w:val="Comment-Grader"/>
@@ -4228,13 +4324,13 @@
           <w15:appearance w15:val="hidden"/>
           <w:text/>
         </w:sdtPr>
-        <w:sdtEndPr/>
         <w:sdtContent>
           <w:r>
             <w:t xml:space="preserve">    </w:t>
           </w:r>
         </w:sdtContent>
       </w:sdt>
+      <w:permEnd w:id="1311645159"/>
       <w:r>
         <w:t xml:space="preserve">   </w:t>
       </w:r>
@@ -4265,6 +4361,7 @@
         <w:rPr>
           <w:rFonts w:cstheme="majorHAnsi"/>
         </w:rPr>
+        <w:lastRenderedPageBreak/>
         <w:t>SUPPLEMENTARY II</w:t>
       </w:r>
       <w:r>
@@ -4446,6 +4543,7 @@
         <w:t xml:space="preserve">.  </w:t>
       </w:r>
     </w:p>
+    <w:permStart w:id="1179802484" w:edGrp="everyone"/>
     <w:p>
       <w:pPr>
         <w:pStyle w:val="Comment-Grader"/>
@@ -4460,13 +4558,13 @@
           <w15:appearance w15:val="hidden"/>
           <w:text/>
         </w:sdtPr>
-        <w:sdtEndPr/>
         <w:sdtContent>
           <w:r>
             <w:t xml:space="preserve">    </w:t>
           </w:r>
         </w:sdtContent>
       </w:sdt>
+      <w:permEnd w:id="1179802484"/>
       <w:r>
         <w:t xml:space="preserve">    </w:t>
       </w:r>
@@ -4482,6 +4580,7 @@
         <w:t xml:space="preserve">.  </w:t>
       </w:r>
     </w:p>
+    <w:permStart w:id="225733729" w:edGrp="everyone"/>
     <w:p>
       <w:pPr>
         <w:pStyle w:val="Comment-Grader"/>
@@ -4496,13 +4595,13 @@
           <w15:appearance w15:val="hidden"/>
           <w:text/>
         </w:sdtPr>
-        <w:sdtEndPr/>
         <w:sdtContent>
           <w:r>
             <w:t xml:space="preserve">    </w:t>
           </w:r>
         </w:sdtContent>
       </w:sdt>
+      <w:permEnd w:id="225733729"/>
       <w:r>
         <w:t xml:space="preserve">    </w:t>
       </w:r>
@@ -4574,6 +4673,7 @@
         <w:rPr>
           <w:rFonts w:cstheme="majorHAnsi"/>
         </w:rPr>
+        <w:lastRenderedPageBreak/>
         <w:t>SUPPLEMENTARY II</w:t>
       </w:r>
       <w:r>
@@ -4670,6 +4770,7 @@
         <w:t xml:space="preserve">  </w:t>
       </w:r>
     </w:p>
+    <w:permStart w:id="1142446247" w:edGrp="everyone"/>
     <w:p>
       <w:pPr>
         <w:pStyle w:val="Comment-Grader"/>
@@ -4690,7 +4791,6 @@
           <w15:appearance w15:val="hidden"/>
           <w:text/>
         </w:sdtPr>
-        <w:sdtEndPr/>
         <w:sdtContent>
           <w:r>
             <w:rPr>
@@ -4700,6 +4800,7 @@
           </w:r>
         </w:sdtContent>
       </w:sdt>
+      <w:permEnd w:id="1142446247"/>
       <w:r>
         <w:rPr>
           <w:lang w:val="en-US"/>
@@ -4837,6 +4938,7 @@
         <w:t xml:space="preserve">.  </w:t>
       </w:r>
     </w:p>
+    <w:permStart w:id="240787551" w:edGrp="everyone"/>
     <w:p>
       <w:pPr>
         <w:pStyle w:val="Comment-Grader"/>
@@ -4851,13 +4953,13 @@
           <w15:appearance w15:val="hidden"/>
           <w:text/>
         </w:sdtPr>
-        <w:sdtEndPr/>
         <w:sdtContent>
           <w:r>
             <w:t xml:space="preserve">    </w:t>
           </w:r>
         </w:sdtContent>
       </w:sdt>
+      <w:permEnd w:id="240787551"/>
       <w:r>
         <w:t xml:space="preserve">   </w:t>
       </w:r>
@@ -4873,6 +4975,7 @@
         <w:t xml:space="preserve">.  </w:t>
       </w:r>
     </w:p>
+    <w:permStart w:id="235090967" w:edGrp="everyone"/>
     <w:p>
       <w:pPr>
         <w:pStyle w:val="Comment-Grader"/>
@@ -4890,7 +4993,6 @@
           <w15:appearance w15:val="hidden"/>
           <w:text/>
         </w:sdtPr>
-        <w:sdtEndPr/>
         <w:sdtContent>
           <w:r>
             <w:rPr>
@@ -4900,6 +5002,7 @@
           </w:r>
         </w:sdtContent>
       </w:sdt>
+      <w:permEnd w:id="235090967"/>
       <w:r>
         <w:rPr>
           <w:lang w:val="en-US"/>
@@ -4928,6 +5031,7 @@
         <w:rPr>
           <w:rFonts w:cstheme="majorHAnsi"/>
         </w:rPr>
+        <w:lastRenderedPageBreak/>
         <w:t>SUPPLEMENTARY II</w:t>
       </w:r>
       <w:r>
@@ -5067,6 +5171,7 @@
         <w:t xml:space="preserve">.  </w:t>
       </w:r>
     </w:p>
+    <w:permStart w:id="123285506" w:edGrp="everyone"/>
     <w:p>
       <w:pPr>
         <w:pStyle w:val="Comment-Grader"/>
@@ -5080,13 +5185,13 @@
           </w:placeholder>
           <w:text/>
         </w:sdtPr>
-        <w:sdtEndPr/>
         <w:sdtContent>
           <w:r>
             <w:t xml:space="preserve">    </w:t>
           </w:r>
         </w:sdtContent>
       </w:sdt>
+      <w:permEnd w:id="123285506"/>
       <w:r>
         <w:t xml:space="preserve">   </w:t>
       </w:r>
@@ -5150,6 +5255,7 @@
         <w:t xml:space="preserve">.  </w:t>
       </w:r>
     </w:p>
+    <w:permStart w:id="769398085" w:edGrp="everyone"/>
     <w:p>
       <w:pPr>
         <w:pStyle w:val="Comment-Grader"/>
@@ -5163,13 +5269,13 @@
           </w:placeholder>
           <w:text/>
         </w:sdtPr>
-        <w:sdtEndPr/>
         <w:sdtContent>
           <w:r>
             <w:t xml:space="preserve">    </w:t>
           </w:r>
         </w:sdtContent>
       </w:sdt>
+      <w:permEnd w:id="769398085"/>
       <w:r>
         <w:t xml:space="preserve">   </w:t>
       </w:r>
@@ -5268,6 +5374,7 @@
         <w:t xml:space="preserve">.  </w:t>
       </w:r>
     </w:p>
+    <w:permStart w:id="1019937469" w:edGrp="everyone"/>
     <w:p>
       <w:pPr>
         <w:pStyle w:val="Comment-Grader"/>
@@ -5282,13 +5389,13 @@
           <w15:appearance w15:val="hidden"/>
           <w:text/>
         </w:sdtPr>
-        <w:sdtEndPr/>
         <w:sdtContent>
           <w:r>
             <w:t xml:space="preserve">    </w:t>
           </w:r>
         </w:sdtContent>
       </w:sdt>
+      <w:permEnd w:id="1019937469"/>
       <w:r>
         <w:t xml:space="preserve">    </w:t>
       </w:r>
@@ -5304,6 +5411,7 @@
         <w:t xml:space="preserve">.  </w:t>
       </w:r>
     </w:p>
+    <w:permStart w:id="1299214848" w:edGrp="everyone"/>
     <w:p>
       <w:pPr>
         <w:pStyle w:val="Comment-Grader"/>
@@ -5323,7 +5431,6 @@
           </w:placeholder>
           <w:text/>
         </w:sdtPr>
-        <w:sdtEndPr/>
         <w:sdtContent>
           <w:r>
             <w:rPr>
@@ -5333,6 +5440,7 @@
           </w:r>
         </w:sdtContent>
       </w:sdt>
+      <w:permEnd w:id="1299214848"/>
       <w:r>
         <w:rPr>
           <w:lang w:val="en-US"/>
@@ -5368,6 +5476,7 @@
         <w:rPr>
           <w:rFonts w:cstheme="majorHAnsi"/>
         </w:rPr>
+        <w:lastRenderedPageBreak/>
         <w:t>SUPPLEMENTARY II</w:t>
       </w:r>
       <w:r>
@@ -5519,6 +5628,7 @@
         <w:t xml:space="preserve">.  </w:t>
       </w:r>
     </w:p>
+    <w:permStart w:id="1820658327" w:edGrp="everyone"/>
     <w:p>
       <w:pPr>
         <w:pStyle w:val="Comment-Grader"/>
@@ -5533,13 +5643,13 @@
           <w15:appearance w15:val="hidden"/>
           <w:text/>
         </w:sdtPr>
-        <w:sdtEndPr/>
         <w:sdtContent>
           <w:r>
             <w:t xml:space="preserve">    </w:t>
           </w:r>
         </w:sdtContent>
       </w:sdt>
+      <w:permEnd w:id="1820658327"/>
       <w:r>
         <w:t xml:space="preserve">  </w:t>
       </w:r>
@@ -5569,6 +5679,7 @@
         <w:t xml:space="preserve">.  </w:t>
       </w:r>
     </w:p>
+    <w:permStart w:id="615213737" w:edGrp="everyone"/>
     <w:p>
       <w:pPr>
         <w:pStyle w:val="Comment-Grader"/>
@@ -5582,13 +5693,13 @@
           </w:placeholder>
           <w:text/>
         </w:sdtPr>
-        <w:sdtEndPr/>
         <w:sdtContent>
           <w:r>
             <w:t xml:space="preserve">    </w:t>
           </w:r>
         </w:sdtContent>
       </w:sdt>
+      <w:permEnd w:id="615213737"/>
       <w:r>
         <w:t xml:space="preserve">   </w:t>
       </w:r>
@@ -5604,6 +5715,7 @@
         <w:t xml:space="preserve">.  </w:t>
       </w:r>
     </w:p>
+    <w:permStart w:id="1595304318" w:edGrp="everyone"/>
     <w:p>
       <w:pPr>
         <w:pStyle w:val="Comment-Grader"/>
@@ -5617,13 +5729,13 @@
           </w:placeholder>
           <w:text/>
         </w:sdtPr>
-        <w:sdtEndPr/>
         <w:sdtContent>
           <w:r>
             <w:t xml:space="preserve">    </w:t>
           </w:r>
         </w:sdtContent>
       </w:sdt>
+      <w:permEnd w:id="1595304318"/>
       <w:r>
         <w:t xml:space="preserve">   </w:t>
       </w:r>
@@ -10575,11 +10687,12 @@
     <w:rsid w:val="001865CB"/>
     <w:rsid w:val="00187F92"/>
     <w:rsid w:val="001942D6"/>
-    <w:rsid w:val="001B37DC"/>
     <w:rsid w:val="001B7228"/>
     <w:rsid w:val="00204611"/>
+    <w:rsid w:val="00355540"/>
     <w:rsid w:val="00362E40"/>
     <w:rsid w:val="003936CA"/>
+    <w:rsid w:val="003F3106"/>
     <w:rsid w:val="004C7734"/>
     <w:rsid w:val="004D7778"/>
     <w:rsid w:val="004F2A33"/>
@@ -10593,6 +10706,7 @@
     <w:rsid w:val="00906D1E"/>
     <w:rsid w:val="00953D97"/>
     <w:rsid w:val="00993521"/>
+    <w:rsid w:val="009C21A5"/>
     <w:rsid w:val="009F68FD"/>
     <w:rsid w:val="00A222AC"/>
     <w:rsid w:val="00A77441"/>
@@ -10606,10 +10720,10 @@
     <w:rsid w:val="00D00085"/>
     <w:rsid w:val="00D04804"/>
     <w:rsid w:val="00D427DD"/>
-    <w:rsid w:val="00D60D62"/>
     <w:rsid w:val="00D72CB9"/>
     <w:rsid w:val="00D7583F"/>
     <w:rsid w:val="00D80A33"/>
+    <w:rsid w:val="00DB59A6"/>
     <w:rsid w:val="00E25325"/>
     <w:rsid w:val="00E92EF0"/>
     <w:rsid w:val="00E955A7"/>

</xml_diff>